<commit_message>
updating to new logo
</commit_message>
<xml_diff>
--- a/ab/reference.docx
+++ b/ab/reference.docx
@@ -1,6 +1,6 @@
 
 <file path=word/document.xml><?xml version="1.0" encoding="utf-8"?>
-<w:document xmlns:wpc="http://schemas.microsoft.com/office/word/2010/wordprocessingCanvas" xmlns:cx="http://schemas.microsoft.com/office/drawing/2014/chartex" xmlns:cx1="http://schemas.microsoft.com/office/drawing/2015/9/8/chartex" xmlns:cx2="http://schemas.microsoft.com/office/drawing/2015/10/21/chartex" xmlns:cx3="http://schemas.microsoft.com/office/drawing/2016/5/9/chartex" xmlns:cx4="http://schemas.microsoft.com/office/drawing/2016/5/10/chartex" xmlns:cx5="http://schemas.microsoft.com/office/drawing/2016/5/11/chartex" xmlns:cx6="http://schemas.microsoft.com/office/drawing/2016/5/12/chartex" xmlns:cx7="http://schemas.microsoft.com/office/drawing/2016/5/13/chartex" xmlns:cx8="http://schemas.microsoft.com/office/drawing/2016/5/14/chartex" xmlns:mc="http://schemas.openxmlformats.org/markup-compatibility/2006" xmlns:aink="http://schemas.microsoft.com/office/drawing/2016/ink" xmlns:am3d="http://schemas.microsoft.com/office/drawing/2017/model3d" xmlns:o="urn:schemas-microsoft-com:office:office" xmlns:r="http://schemas.openxmlformats.org/officeDocument/2006/relationships" xmlns:m="http://schemas.openxmlformats.org/officeDocument/2006/math" xmlns:v="urn:schemas-microsoft-com:vml" xmlns:wp14="http://schemas.microsoft.com/office/word/2010/wordprocessingDrawing" xmlns:wp="http://schemas.openxmlformats.org/drawingml/2006/wordprocessingDrawing" xmlns:w10="urn:schemas-microsoft-com:office:word" xmlns:w="http://schemas.openxmlformats.org/wordprocessingml/2006/main" xmlns:w14="http://schemas.microsoft.com/office/word/2010/wordml" xmlns:w15="http://schemas.microsoft.com/office/word/2012/wordml" xmlns:w16cid="http://schemas.microsoft.com/office/word/2016/wordml/cid" xmlns:w16se="http://schemas.microsoft.com/office/word/2015/wordml/symex" xmlns:wpg="http://schemas.microsoft.com/office/word/2010/wordprocessingGroup" xmlns:wpi="http://schemas.microsoft.com/office/word/2010/wordprocessingInk" xmlns:wne="http://schemas.microsoft.com/office/word/2006/wordml" xmlns:wps="http://schemas.microsoft.com/office/word/2010/wordprocessingShape" mc:Ignorable="w14 w15 w16se w16cid wp14">
+<w:document xmlns:wpc="http://schemas.microsoft.com/office/word/2010/wordprocessingCanvas" xmlns:cx="http://schemas.microsoft.com/office/drawing/2014/chartex" xmlns:cx1="http://schemas.microsoft.com/office/drawing/2015/9/8/chartex" xmlns:cx2="http://schemas.microsoft.com/office/drawing/2015/10/21/chartex" xmlns:cx3="http://schemas.microsoft.com/office/drawing/2016/5/9/chartex" xmlns:cx4="http://schemas.microsoft.com/office/drawing/2016/5/10/chartex" xmlns:cx5="http://schemas.microsoft.com/office/drawing/2016/5/11/chartex" xmlns:cx6="http://schemas.microsoft.com/office/drawing/2016/5/12/chartex" xmlns:cx7="http://schemas.microsoft.com/office/drawing/2016/5/13/chartex" xmlns:cx8="http://schemas.microsoft.com/office/drawing/2016/5/14/chartex" xmlns:mc="http://schemas.openxmlformats.org/markup-compatibility/2006" xmlns:aink="http://schemas.microsoft.com/office/drawing/2016/ink" xmlns:am3d="http://schemas.microsoft.com/office/drawing/2017/model3d" xmlns:o="urn:schemas-microsoft-com:office:office" xmlns:r="http://schemas.openxmlformats.org/officeDocument/2006/relationships" xmlns:m="http://schemas.openxmlformats.org/officeDocument/2006/math" xmlns:v="urn:schemas-microsoft-com:vml" xmlns:wp14="http://schemas.microsoft.com/office/word/2010/wordprocessingDrawing" xmlns:wp="http://schemas.openxmlformats.org/drawingml/2006/wordprocessingDrawing" xmlns:w10="urn:schemas-microsoft-com:office:word" xmlns:w="http://schemas.openxmlformats.org/wordprocessingml/2006/main" xmlns:w14="http://schemas.microsoft.com/office/word/2010/wordml" xmlns:w15="http://schemas.microsoft.com/office/word/2012/wordml" xmlns:w16cex="http://schemas.microsoft.com/office/word/2018/wordml/cex" xmlns:w16cid="http://schemas.microsoft.com/office/word/2016/wordml/cid" xmlns:w16="http://schemas.microsoft.com/office/word/2018/wordml" xmlns:w16se="http://schemas.microsoft.com/office/word/2015/wordml/symex" xmlns:wpg="http://schemas.microsoft.com/office/word/2010/wordprocessingGroup" xmlns:wpi="http://schemas.microsoft.com/office/word/2010/wordprocessingInk" xmlns:wne="http://schemas.microsoft.com/office/word/2006/wordml" xmlns:wps="http://schemas.microsoft.com/office/word/2010/wordprocessingShape" mc:Ignorable="w14 w15 w16se w16cid w16 w16cex wp14">
   <w:body>
     <w:p>
       <w:pPr>
@@ -167,7 +167,7 @@
       <w:r>
         <w:t xml:space="preserve">    </w:t>
       </w:r>
-      <w:hyperlink r:id="rId6">
+      <w:hyperlink r:id="rId7">
         <w:r>
           <w:rPr>
             <w:rStyle w:val="InternetLink"/>
@@ -268,6 +268,7 @@
               <w:pStyle w:val="Compact"/>
             </w:pPr>
             <w:r>
+              <w:lastRenderedPageBreak/>
               <w:t xml:space="preserve"> 1 </w:t>
             </w:r>
           </w:p>
@@ -329,7 +330,6 @@
         <w:pStyle w:val="DefinitionTerm"/>
       </w:pPr>
       <w:r>
-        <w:lastRenderedPageBreak/>
         <w:t xml:space="preserve"> </w:t>
       </w:r>
       <w:proofErr w:type="spellStart"/>
@@ -350,29 +350,26 @@
       </w:r>
     </w:p>
     <w:sectPr>
-      <w:headerReference w:type="even" r:id="rId7"/>
-      <w:headerReference w:type="default" r:id="rId8"/>
-      <w:footerReference w:type="even" r:id="rId9"/>
-      <w:footerReference w:type="default" r:id="rId10"/>
-      <w:headerReference w:type="first" r:id="rId11"/>
-      <w:footerReference w:type="first" r:id="rId12"/>
+      <w:headerReference w:type="even" r:id="rId8"/>
+      <w:headerReference w:type="default" r:id="rId9"/>
+      <w:footerReference w:type="even" r:id="rId10"/>
+      <w:footerReference w:type="default" r:id="rId11"/>
+      <w:headerReference w:type="first" r:id="rId12"/>
+      <w:footerReference w:type="first" r:id="rId13"/>
       <w:pgSz w:w="12240" w:h="15840"/>
-      <w:pgMar w:top="1976" w:right="1440" w:bottom="1440" w:left="1440" w:header="1440" w:footer="0" w:gutter="0"/>
+      <w:pgMar w:top="1976" w:right="1440" w:bottom="1440" w:left="1440" w:header="283" w:footer="510" w:gutter="0"/>
       <w:cols w:space="720"/>
       <w:formProt w:val="0"/>
-      <w:docGrid w:linePitch="100" w:charSpace="4096"/>
+      <w:docGrid w:linePitch="299" w:charSpace="4096"/>
     </w:sectPr>
   </w:body>
 </w:document>
 </file>
 
 <file path=word/endnotes.xml><?xml version="1.0" encoding="utf-8"?>
-<w:endnotes xmlns:wpc="http://schemas.microsoft.com/office/word/2010/wordprocessingCanvas" xmlns:cx="http://schemas.microsoft.com/office/drawing/2014/chartex" xmlns:cx1="http://schemas.microsoft.com/office/drawing/2015/9/8/chartex" xmlns:cx2="http://schemas.microsoft.com/office/drawing/2015/10/21/chartex" xmlns:cx3="http://schemas.microsoft.com/office/drawing/2016/5/9/chartex" xmlns:cx4="http://schemas.microsoft.com/office/drawing/2016/5/10/chartex" xmlns:cx5="http://schemas.microsoft.com/office/drawing/2016/5/11/chartex" xmlns:cx6="http://schemas.microsoft.com/office/drawing/2016/5/12/chartex" xmlns:cx7="http://schemas.microsoft.com/office/drawing/2016/5/13/chartex" xmlns:cx8="http://schemas.microsoft.com/office/drawing/2016/5/14/chartex" xmlns:mc="http://schemas.openxmlformats.org/markup-compatibility/2006" xmlns:aink="http://schemas.microsoft.com/office/drawing/2016/ink" xmlns:am3d="http://schemas.microsoft.com/office/drawing/2017/model3d" xmlns:o="urn:schemas-microsoft-com:office:office" xmlns:r="http://schemas.openxmlformats.org/officeDocument/2006/relationships" xmlns:m="http://schemas.openxmlformats.org/officeDocument/2006/math" xmlns:v="urn:schemas-microsoft-com:vml" xmlns:wp14="http://schemas.microsoft.com/office/word/2010/wordprocessingDrawing" xmlns:wp="http://schemas.openxmlformats.org/drawingml/2006/wordprocessingDrawing" xmlns:w10="urn:schemas-microsoft-com:office:word" xmlns:w="http://schemas.openxmlformats.org/wordprocessingml/2006/main" xmlns:w14="http://schemas.microsoft.com/office/word/2010/wordml" xmlns:w15="http://schemas.microsoft.com/office/word/2012/wordml" xmlns:w16cid="http://schemas.microsoft.com/office/word/2016/wordml/cid" xmlns:w16se="http://schemas.microsoft.com/office/word/2015/wordml/symex" xmlns:wpg="http://schemas.microsoft.com/office/word/2010/wordprocessingGroup" xmlns:wpi="http://schemas.microsoft.com/office/word/2010/wordprocessingInk" xmlns:wne="http://schemas.microsoft.com/office/word/2006/wordml" xmlns:wps="http://schemas.microsoft.com/office/word/2010/wordprocessingShape" mc:Ignorable="w14 w15 w16se w16cid wp14">
+<w:endnotes xmlns:wpc="http://schemas.microsoft.com/office/word/2010/wordprocessingCanvas" xmlns:cx="http://schemas.microsoft.com/office/drawing/2014/chartex" xmlns:cx1="http://schemas.microsoft.com/office/drawing/2015/9/8/chartex" xmlns:cx2="http://schemas.microsoft.com/office/drawing/2015/10/21/chartex" xmlns:cx3="http://schemas.microsoft.com/office/drawing/2016/5/9/chartex" xmlns:cx4="http://schemas.microsoft.com/office/drawing/2016/5/10/chartex" xmlns:cx5="http://schemas.microsoft.com/office/drawing/2016/5/11/chartex" xmlns:cx6="http://schemas.microsoft.com/office/drawing/2016/5/12/chartex" xmlns:cx7="http://schemas.microsoft.com/office/drawing/2016/5/13/chartex" xmlns:cx8="http://schemas.microsoft.com/office/drawing/2016/5/14/chartex" xmlns:mc="http://schemas.openxmlformats.org/markup-compatibility/2006" xmlns:aink="http://schemas.microsoft.com/office/drawing/2016/ink" xmlns:am3d="http://schemas.microsoft.com/office/drawing/2017/model3d" xmlns:o="urn:schemas-microsoft-com:office:office" xmlns:r="http://schemas.openxmlformats.org/officeDocument/2006/relationships" xmlns:m="http://schemas.openxmlformats.org/officeDocument/2006/math" xmlns:v="urn:schemas-microsoft-com:vml" xmlns:wp14="http://schemas.microsoft.com/office/word/2010/wordprocessingDrawing" xmlns:wp="http://schemas.openxmlformats.org/drawingml/2006/wordprocessingDrawing" xmlns:w10="urn:schemas-microsoft-com:office:word" xmlns:w="http://schemas.openxmlformats.org/wordprocessingml/2006/main" xmlns:w14="http://schemas.microsoft.com/office/word/2010/wordml" xmlns:w15="http://schemas.microsoft.com/office/word/2012/wordml" xmlns:w16cex="http://schemas.microsoft.com/office/word/2018/wordml/cex" xmlns:w16cid="http://schemas.microsoft.com/office/word/2016/wordml/cid" xmlns:w16="http://schemas.microsoft.com/office/word/2018/wordml" xmlns:w16se="http://schemas.microsoft.com/office/word/2015/wordml/symex" xmlns:wpg="http://schemas.microsoft.com/office/word/2010/wordprocessingGroup" xmlns:wpi="http://schemas.microsoft.com/office/word/2010/wordprocessingInk" xmlns:wne="http://schemas.microsoft.com/office/word/2006/wordml" xmlns:wps="http://schemas.microsoft.com/office/word/2010/wordprocessingShape" mc:Ignorable="w14 w15 w16se w16cid w16 w16cex wp14">
   <w:endnote w:type="separator" w:id="-1">
     <w:p>
-      <w:pPr>
-        <w:spacing w:after="0" w:line="240" w:lineRule="auto"/>
-      </w:pPr>
       <w:r>
         <w:separator/>
       </w:r>
@@ -380,9 +377,6 @@
   </w:endnote>
   <w:endnote w:type="continuationSeparator" w:id="0">
     <w:p>
-      <w:pPr>
-        <w:spacing w:after="0" w:line="240" w:lineRule="auto"/>
-      </w:pPr>
       <w:r>
         <w:continuationSeparator/>
       </w:r>
@@ -392,7 +386,7 @@
 </file>
 
 <file path=word/footer1.xml><?xml version="1.0" encoding="utf-8"?>
-<w:ftr xmlns:wpc="http://schemas.microsoft.com/office/word/2010/wordprocessingCanvas" xmlns:cx="http://schemas.microsoft.com/office/drawing/2014/chartex" xmlns:cx1="http://schemas.microsoft.com/office/drawing/2015/9/8/chartex" xmlns:cx2="http://schemas.microsoft.com/office/drawing/2015/10/21/chartex" xmlns:cx3="http://schemas.microsoft.com/office/drawing/2016/5/9/chartex" xmlns:cx4="http://schemas.microsoft.com/office/drawing/2016/5/10/chartex" xmlns:cx5="http://schemas.microsoft.com/office/drawing/2016/5/11/chartex" xmlns:cx6="http://schemas.microsoft.com/office/drawing/2016/5/12/chartex" xmlns:cx7="http://schemas.microsoft.com/office/drawing/2016/5/13/chartex" xmlns:cx8="http://schemas.microsoft.com/office/drawing/2016/5/14/chartex" xmlns:mc="http://schemas.openxmlformats.org/markup-compatibility/2006" xmlns:aink="http://schemas.microsoft.com/office/drawing/2016/ink" xmlns:am3d="http://schemas.microsoft.com/office/drawing/2017/model3d" xmlns:o="urn:schemas-microsoft-com:office:office" xmlns:r="http://schemas.openxmlformats.org/officeDocument/2006/relationships" xmlns:m="http://schemas.openxmlformats.org/officeDocument/2006/math" xmlns:v="urn:schemas-microsoft-com:vml" xmlns:wp14="http://schemas.microsoft.com/office/word/2010/wordprocessingDrawing" xmlns:wp="http://schemas.openxmlformats.org/drawingml/2006/wordprocessingDrawing" xmlns:w10="urn:schemas-microsoft-com:office:word" xmlns:w="http://schemas.openxmlformats.org/wordprocessingml/2006/main" xmlns:w14="http://schemas.microsoft.com/office/word/2010/wordml" xmlns:w15="http://schemas.microsoft.com/office/word/2012/wordml" xmlns:w16cid="http://schemas.microsoft.com/office/word/2016/wordml/cid" xmlns:w16se="http://schemas.microsoft.com/office/word/2015/wordml/symex" xmlns:wpg="http://schemas.microsoft.com/office/word/2010/wordprocessingGroup" xmlns:wpi="http://schemas.microsoft.com/office/word/2010/wordprocessingInk" xmlns:wne="http://schemas.microsoft.com/office/word/2006/wordml" xmlns:wps="http://schemas.microsoft.com/office/word/2010/wordprocessingShape" mc:Ignorable="w14 w15 w16se w16cid wp14">
+<w:ftr xmlns:wpc="http://schemas.microsoft.com/office/word/2010/wordprocessingCanvas" xmlns:cx="http://schemas.microsoft.com/office/drawing/2014/chartex" xmlns:cx1="http://schemas.microsoft.com/office/drawing/2015/9/8/chartex" xmlns:cx2="http://schemas.microsoft.com/office/drawing/2015/10/21/chartex" xmlns:cx3="http://schemas.microsoft.com/office/drawing/2016/5/9/chartex" xmlns:cx4="http://schemas.microsoft.com/office/drawing/2016/5/10/chartex" xmlns:cx5="http://schemas.microsoft.com/office/drawing/2016/5/11/chartex" xmlns:cx6="http://schemas.microsoft.com/office/drawing/2016/5/12/chartex" xmlns:cx7="http://schemas.microsoft.com/office/drawing/2016/5/13/chartex" xmlns:cx8="http://schemas.microsoft.com/office/drawing/2016/5/14/chartex" xmlns:mc="http://schemas.openxmlformats.org/markup-compatibility/2006" xmlns:aink="http://schemas.microsoft.com/office/drawing/2016/ink" xmlns:am3d="http://schemas.microsoft.com/office/drawing/2017/model3d" xmlns:o="urn:schemas-microsoft-com:office:office" xmlns:r="http://schemas.openxmlformats.org/officeDocument/2006/relationships" xmlns:m="http://schemas.openxmlformats.org/officeDocument/2006/math" xmlns:v="urn:schemas-microsoft-com:vml" xmlns:wp14="http://schemas.microsoft.com/office/word/2010/wordprocessingDrawing" xmlns:wp="http://schemas.openxmlformats.org/drawingml/2006/wordprocessingDrawing" xmlns:w10="urn:schemas-microsoft-com:office:word" xmlns:w="http://schemas.openxmlformats.org/wordprocessingml/2006/main" xmlns:w14="http://schemas.microsoft.com/office/word/2010/wordml" xmlns:w15="http://schemas.microsoft.com/office/word/2012/wordml" xmlns:w16cex="http://schemas.microsoft.com/office/word/2018/wordml/cex" xmlns:w16cid="http://schemas.microsoft.com/office/word/2016/wordml/cid" xmlns:w16="http://schemas.microsoft.com/office/word/2018/wordml" xmlns:w16se="http://schemas.microsoft.com/office/word/2015/wordml/symex" xmlns:wpg="http://schemas.microsoft.com/office/word/2010/wordprocessingGroup" xmlns:wpi="http://schemas.microsoft.com/office/word/2010/wordprocessingInk" xmlns:wne="http://schemas.microsoft.com/office/word/2006/wordml" xmlns:wps="http://schemas.microsoft.com/office/word/2010/wordprocessingShape" mc:Ignorable="w14 w15 w16se w16cid w16 w16cex wp14">
   <w:p>
     <w:pPr>
       <w:pStyle w:val="Footer"/>
@@ -402,17 +396,187 @@
 </file>
 
 <file path=word/footer2.xml><?xml version="1.0" encoding="utf-8"?>
-<w:ftr xmlns:wpc="http://schemas.microsoft.com/office/word/2010/wordprocessingCanvas" xmlns:cx="http://schemas.microsoft.com/office/drawing/2014/chartex" xmlns:cx1="http://schemas.microsoft.com/office/drawing/2015/9/8/chartex" xmlns:cx2="http://schemas.microsoft.com/office/drawing/2015/10/21/chartex" xmlns:cx3="http://schemas.microsoft.com/office/drawing/2016/5/9/chartex" xmlns:cx4="http://schemas.microsoft.com/office/drawing/2016/5/10/chartex" xmlns:cx5="http://schemas.microsoft.com/office/drawing/2016/5/11/chartex" xmlns:cx6="http://schemas.microsoft.com/office/drawing/2016/5/12/chartex" xmlns:cx7="http://schemas.microsoft.com/office/drawing/2016/5/13/chartex" xmlns:cx8="http://schemas.microsoft.com/office/drawing/2016/5/14/chartex" xmlns:mc="http://schemas.openxmlformats.org/markup-compatibility/2006" xmlns:aink="http://schemas.microsoft.com/office/drawing/2016/ink" xmlns:am3d="http://schemas.microsoft.com/office/drawing/2017/model3d" xmlns:o="urn:schemas-microsoft-com:office:office" xmlns:r="http://schemas.openxmlformats.org/officeDocument/2006/relationships" xmlns:m="http://schemas.openxmlformats.org/officeDocument/2006/math" xmlns:v="urn:schemas-microsoft-com:vml" xmlns:wp14="http://schemas.microsoft.com/office/word/2010/wordprocessingDrawing" xmlns:wp="http://schemas.openxmlformats.org/drawingml/2006/wordprocessingDrawing" xmlns:w10="urn:schemas-microsoft-com:office:word" xmlns:w="http://schemas.openxmlformats.org/wordprocessingml/2006/main" xmlns:w14="http://schemas.microsoft.com/office/word/2010/wordml" xmlns:w15="http://schemas.microsoft.com/office/word/2012/wordml" xmlns:w16cid="http://schemas.microsoft.com/office/word/2016/wordml/cid" xmlns:w16se="http://schemas.microsoft.com/office/word/2015/wordml/symex" xmlns:wpg="http://schemas.microsoft.com/office/word/2010/wordprocessingGroup" xmlns:wpi="http://schemas.microsoft.com/office/word/2010/wordprocessingInk" xmlns:wne="http://schemas.microsoft.com/office/word/2006/wordml" xmlns:wps="http://schemas.microsoft.com/office/word/2010/wordprocessingShape" mc:Ignorable="w14 w15 w16se w16cid wp14">
+<w:ftr xmlns:wpc="http://schemas.microsoft.com/office/word/2010/wordprocessingCanvas" xmlns:cx="http://schemas.microsoft.com/office/drawing/2014/chartex" xmlns:cx1="http://schemas.microsoft.com/office/drawing/2015/9/8/chartex" xmlns:cx2="http://schemas.microsoft.com/office/drawing/2015/10/21/chartex" xmlns:cx3="http://schemas.microsoft.com/office/drawing/2016/5/9/chartex" xmlns:cx4="http://schemas.microsoft.com/office/drawing/2016/5/10/chartex" xmlns:cx5="http://schemas.microsoft.com/office/drawing/2016/5/11/chartex" xmlns:cx6="http://schemas.microsoft.com/office/drawing/2016/5/12/chartex" xmlns:cx7="http://schemas.microsoft.com/office/drawing/2016/5/13/chartex" xmlns:cx8="http://schemas.microsoft.com/office/drawing/2016/5/14/chartex" xmlns:mc="http://schemas.openxmlformats.org/markup-compatibility/2006" xmlns:aink="http://schemas.microsoft.com/office/drawing/2016/ink" xmlns:am3d="http://schemas.microsoft.com/office/drawing/2017/model3d" xmlns:o="urn:schemas-microsoft-com:office:office" xmlns:r="http://schemas.openxmlformats.org/officeDocument/2006/relationships" xmlns:m="http://schemas.openxmlformats.org/officeDocument/2006/math" xmlns:v="urn:schemas-microsoft-com:vml" xmlns:wp14="http://schemas.microsoft.com/office/word/2010/wordprocessingDrawing" xmlns:wp="http://schemas.openxmlformats.org/drawingml/2006/wordprocessingDrawing" xmlns:w10="urn:schemas-microsoft-com:office:word" xmlns:w="http://schemas.openxmlformats.org/wordprocessingml/2006/main" xmlns:w14="http://schemas.microsoft.com/office/word/2010/wordml" xmlns:w15="http://schemas.microsoft.com/office/word/2012/wordml" xmlns:w16cex="http://schemas.microsoft.com/office/word/2018/wordml/cex" xmlns:w16cid="http://schemas.microsoft.com/office/word/2016/wordml/cid" xmlns:w16="http://schemas.microsoft.com/office/word/2018/wordml" xmlns:w16se="http://schemas.microsoft.com/office/word/2015/wordml/symex" xmlns:wpg="http://schemas.microsoft.com/office/word/2010/wordprocessingGroup" xmlns:wpi="http://schemas.microsoft.com/office/word/2010/wordprocessingInk" xmlns:wne="http://schemas.microsoft.com/office/word/2006/wordml" xmlns:wps="http://schemas.microsoft.com/office/word/2010/wordprocessingShape" mc:Ignorable="w14 w15 w16se w16cid w16 w16cex wp14">
   <w:p>
     <w:pPr>
       <w:pStyle w:val="Footer"/>
-    </w:pPr>
+      <w:jc w:val="center"/>
+    </w:pPr>
+    <w:r>
+      <w:rPr>
+        <w:rFonts w:ascii="Times New Roman" w:eastAsia="Times New Roman" w:hAnsi="Times New Roman" w:cs="Times New Roman"/>
+        <w:sz w:val="24"/>
+        <w:szCs w:val="24"/>
+        <w:lang w:val="en-NZ" w:eastAsia="en-GB"/>
+      </w:rPr>
+      <w:fldChar w:fldCharType="begin"/>
+    </w:r>
+    <w:r>
+      <w:rPr>
+        <w:rFonts w:ascii="Times New Roman" w:eastAsia="Times New Roman" w:hAnsi="Times New Roman" w:cs="Times New Roman"/>
+        <w:sz w:val="24"/>
+        <w:szCs w:val="24"/>
+        <w:lang w:val="en-NZ" w:eastAsia="en-GB"/>
+      </w:rPr>
+      <w:instrText xml:space="preserve"> INCLUDEPICTURE "https://abacusbio.com/wp-content/uploads/2019/06/AB-logo-aqua.png" \* MERGEFORMATINET </w:instrText>
+    </w:r>
+    <w:r>
+      <w:rPr>
+        <w:rFonts w:ascii="Times New Roman" w:eastAsia="Times New Roman" w:hAnsi="Times New Roman" w:cs="Times New Roman"/>
+        <w:sz w:val="24"/>
+        <w:szCs w:val="24"/>
+        <w:lang w:val="en-NZ" w:eastAsia="en-GB"/>
+      </w:rPr>
+      <w:fldChar w:fldCharType="separate"/>
+    </w:r>
+    <w:r>
+      <w:rPr>
+        <w:rFonts w:ascii="Times New Roman" w:eastAsia="Times New Roman" w:hAnsi="Times New Roman" w:cs="Times New Roman"/>
+        <w:noProof/>
+        <w:sz w:val="24"/>
+        <w:szCs w:val="24"/>
+        <w:lang w:val="en-NZ" w:eastAsia="en-GB"/>
+      </w:rPr>
+      <w:fldChar w:fldCharType="begin"/>
+    </w:r>
+    <w:r>
+      <w:rPr>
+        <w:rFonts w:ascii="Times New Roman" w:eastAsia="Times New Roman" w:hAnsi="Times New Roman" w:cs="Times New Roman"/>
+        <w:noProof/>
+        <w:sz w:val="24"/>
+        <w:szCs w:val="24"/>
+        <w:lang w:val="en-NZ" w:eastAsia="en-GB"/>
+      </w:rPr>
+      <w:instrText xml:space="preserve"> INCLUDEPICTURE  "https://abacusbio.com/wp-content/uploads/2019/06/AB-logo-aqua.png" \* MERGEFORMATINET </w:instrText>
+    </w:r>
+    <w:r>
+      <w:rPr>
+        <w:rFonts w:ascii="Times New Roman" w:eastAsia="Times New Roman" w:hAnsi="Times New Roman" w:cs="Times New Roman"/>
+        <w:noProof/>
+        <w:sz w:val="24"/>
+        <w:szCs w:val="24"/>
+        <w:lang w:val="en-NZ" w:eastAsia="en-GB"/>
+      </w:rPr>
+      <w:fldChar w:fldCharType="separate"/>
+    </w:r>
+    <w:r>
+      <w:rPr>
+        <w:rFonts w:ascii="Times New Roman" w:eastAsia="Times New Roman" w:hAnsi="Times New Roman" w:cs="Times New Roman"/>
+        <w:noProof/>
+        <w:sz w:val="24"/>
+        <w:szCs w:val="24"/>
+        <w:lang w:val="en-NZ" w:eastAsia="en-GB"/>
+      </w:rPr>
+      <w:fldChar w:fldCharType="begin"/>
+    </w:r>
+    <w:r>
+      <w:rPr>
+        <w:rFonts w:ascii="Times New Roman" w:eastAsia="Times New Roman" w:hAnsi="Times New Roman" w:cs="Times New Roman"/>
+        <w:noProof/>
+        <w:sz w:val="24"/>
+        <w:szCs w:val="24"/>
+        <w:lang w:val="en-NZ" w:eastAsia="en-GB"/>
+      </w:rPr>
+      <w:instrText xml:space="preserve"> </w:instrText>
+    </w:r>
+    <w:r>
+      <w:rPr>
+        <w:rFonts w:ascii="Times New Roman" w:eastAsia="Times New Roman" w:hAnsi="Times New Roman" w:cs="Times New Roman"/>
+        <w:noProof/>
+        <w:sz w:val="24"/>
+        <w:szCs w:val="24"/>
+        <w:lang w:val="en-NZ" w:eastAsia="en-GB"/>
+      </w:rPr>
+      <w:instrText>INCLUDEPICTURE  "https://abacusbio.com/wp-content/uploads/2019/06/AB-logo-aqua.png" \* MERGEFORMATINET</w:instrText>
+    </w:r>
+    <w:r>
+      <w:rPr>
+        <w:rFonts w:ascii="Times New Roman" w:eastAsia="Times New Roman" w:hAnsi="Times New Roman" w:cs="Times New Roman"/>
+        <w:noProof/>
+        <w:sz w:val="24"/>
+        <w:szCs w:val="24"/>
+        <w:lang w:val="en-NZ" w:eastAsia="en-GB"/>
+      </w:rPr>
+      <w:instrText xml:space="preserve"> </w:instrText>
+    </w:r>
+    <w:r>
+      <w:rPr>
+        <w:rFonts w:ascii="Times New Roman" w:eastAsia="Times New Roman" w:hAnsi="Times New Roman" w:cs="Times New Roman"/>
+        <w:noProof/>
+        <w:sz w:val="24"/>
+        <w:szCs w:val="24"/>
+        <w:lang w:val="en-NZ" w:eastAsia="en-GB"/>
+      </w:rPr>
+      <w:fldChar w:fldCharType="separate"/>
+    </w:r>
+    <w:r>
+      <w:rPr>
+        <w:rFonts w:ascii="Times New Roman" w:eastAsia="Times New Roman" w:hAnsi="Times New Roman" w:cs="Times New Roman"/>
+        <w:noProof/>
+        <w:sz w:val="24"/>
+        <w:szCs w:val="24"/>
+        <w:lang w:val="en-NZ" w:eastAsia="en-GB"/>
+      </w:rPr>
+      <w:pict w14:anchorId="54610BFF">
+        <v:shapetype id="_x0000_t75" coordsize="21600,21600" o:spt="75" o:preferrelative="t" path="m@4@5l@4@11@9@11@9@5xe" filled="f" stroked="f">
+          <v:stroke joinstyle="miter"/>
+          <v:formulas>
+            <v:f eqn="if lineDrawn pixelLineWidth 0"/>
+            <v:f eqn="sum @0 1 0"/>
+            <v:f eqn="sum 0 0 @1"/>
+            <v:f eqn="prod @2 1 2"/>
+            <v:f eqn="prod @3 21600 pixelWidth"/>
+            <v:f eqn="prod @3 21600 pixelHeight"/>
+            <v:f eqn="sum @0 0 1"/>
+            <v:f eqn="prod @6 1 2"/>
+            <v:f eqn="prod @7 21600 pixelWidth"/>
+            <v:f eqn="sum @8 21600 0"/>
+            <v:f eqn="prod @7 21600 pixelHeight"/>
+            <v:f eqn="sum @10 21600 0"/>
+          </v:formulas>
+          <v:path o:extrusionok="f" gradientshapeok="t" o:connecttype="rect"/>
+          <o:lock v:ext="edit" aspectratio="t"/>
+        </v:shapetype>
+        <v:shape id="_x0000_i1025" type="#_x0000_t75" alt="AbacusBio" style="width:53.15pt;height:30pt;mso-width-percent:0;mso-height-percent:0;mso-width-percent:0;mso-height-percent:0">
+          <v:imagedata r:id="rId1" r:href="rId2"/>
+        </v:shape>
+      </w:pict>
+    </w:r>
+    <w:r>
+      <w:rPr>
+        <w:rFonts w:ascii="Times New Roman" w:eastAsia="Times New Roman" w:hAnsi="Times New Roman" w:cs="Times New Roman"/>
+        <w:noProof/>
+        <w:sz w:val="24"/>
+        <w:szCs w:val="24"/>
+        <w:lang w:val="en-NZ" w:eastAsia="en-GB"/>
+      </w:rPr>
+      <w:fldChar w:fldCharType="end"/>
+    </w:r>
+    <w:r>
+      <w:rPr>
+        <w:rFonts w:ascii="Times New Roman" w:eastAsia="Times New Roman" w:hAnsi="Times New Roman" w:cs="Times New Roman"/>
+        <w:noProof/>
+        <w:sz w:val="24"/>
+        <w:szCs w:val="24"/>
+        <w:lang w:val="en-NZ" w:eastAsia="en-GB"/>
+      </w:rPr>
+      <w:fldChar w:fldCharType="end"/>
+    </w:r>
+    <w:r>
+      <w:rPr>
+        <w:rFonts w:ascii="Times New Roman" w:eastAsia="Times New Roman" w:hAnsi="Times New Roman" w:cs="Times New Roman"/>
+        <w:sz w:val="24"/>
+        <w:szCs w:val="24"/>
+        <w:lang w:val="en-NZ" w:eastAsia="en-GB"/>
+      </w:rPr>
+      <w:fldChar w:fldCharType="end"/>
+    </w:r>
   </w:p>
 </w:ftr>
 </file>
 
 <file path=word/footer3.xml><?xml version="1.0" encoding="utf-8"?>
-<w:ftr xmlns:wpc="http://schemas.microsoft.com/office/word/2010/wordprocessingCanvas" xmlns:cx="http://schemas.microsoft.com/office/drawing/2014/chartex" xmlns:cx1="http://schemas.microsoft.com/office/drawing/2015/9/8/chartex" xmlns:cx2="http://schemas.microsoft.com/office/drawing/2015/10/21/chartex" xmlns:cx3="http://schemas.microsoft.com/office/drawing/2016/5/9/chartex" xmlns:cx4="http://schemas.microsoft.com/office/drawing/2016/5/10/chartex" xmlns:cx5="http://schemas.microsoft.com/office/drawing/2016/5/11/chartex" xmlns:cx6="http://schemas.microsoft.com/office/drawing/2016/5/12/chartex" xmlns:cx7="http://schemas.microsoft.com/office/drawing/2016/5/13/chartex" xmlns:cx8="http://schemas.microsoft.com/office/drawing/2016/5/14/chartex" xmlns:mc="http://schemas.openxmlformats.org/markup-compatibility/2006" xmlns:aink="http://schemas.microsoft.com/office/drawing/2016/ink" xmlns:am3d="http://schemas.microsoft.com/office/drawing/2017/model3d" xmlns:o="urn:schemas-microsoft-com:office:office" xmlns:r="http://schemas.openxmlformats.org/officeDocument/2006/relationships" xmlns:m="http://schemas.openxmlformats.org/officeDocument/2006/math" xmlns:v="urn:schemas-microsoft-com:vml" xmlns:wp14="http://schemas.microsoft.com/office/word/2010/wordprocessingDrawing" xmlns:wp="http://schemas.openxmlformats.org/drawingml/2006/wordprocessingDrawing" xmlns:w10="urn:schemas-microsoft-com:office:word" xmlns:w="http://schemas.openxmlformats.org/wordprocessingml/2006/main" xmlns:w14="http://schemas.microsoft.com/office/word/2010/wordml" xmlns:w15="http://schemas.microsoft.com/office/word/2012/wordml" xmlns:w16cid="http://schemas.microsoft.com/office/word/2016/wordml/cid" xmlns:w16se="http://schemas.microsoft.com/office/word/2015/wordml/symex" xmlns:wpg="http://schemas.microsoft.com/office/word/2010/wordprocessingGroup" xmlns:wpi="http://schemas.microsoft.com/office/word/2010/wordprocessingInk" xmlns:wne="http://schemas.microsoft.com/office/word/2006/wordml" xmlns:wps="http://schemas.microsoft.com/office/word/2010/wordprocessingShape" mc:Ignorable="w14 w15 w16se w16cid wp14">
+<w:ftr xmlns:wpc="http://schemas.microsoft.com/office/word/2010/wordprocessingCanvas" xmlns:cx="http://schemas.microsoft.com/office/drawing/2014/chartex" xmlns:cx1="http://schemas.microsoft.com/office/drawing/2015/9/8/chartex" xmlns:cx2="http://schemas.microsoft.com/office/drawing/2015/10/21/chartex" xmlns:cx3="http://schemas.microsoft.com/office/drawing/2016/5/9/chartex" xmlns:cx4="http://schemas.microsoft.com/office/drawing/2016/5/10/chartex" xmlns:cx5="http://schemas.microsoft.com/office/drawing/2016/5/11/chartex" xmlns:cx6="http://schemas.microsoft.com/office/drawing/2016/5/12/chartex" xmlns:cx7="http://schemas.microsoft.com/office/drawing/2016/5/13/chartex" xmlns:cx8="http://schemas.microsoft.com/office/drawing/2016/5/14/chartex" xmlns:mc="http://schemas.openxmlformats.org/markup-compatibility/2006" xmlns:aink="http://schemas.microsoft.com/office/drawing/2016/ink" xmlns:am3d="http://schemas.microsoft.com/office/drawing/2017/model3d" xmlns:o="urn:schemas-microsoft-com:office:office" xmlns:r="http://schemas.openxmlformats.org/officeDocument/2006/relationships" xmlns:m="http://schemas.openxmlformats.org/officeDocument/2006/math" xmlns:v="urn:schemas-microsoft-com:vml" xmlns:wp14="http://schemas.microsoft.com/office/word/2010/wordprocessingDrawing" xmlns:wp="http://schemas.openxmlformats.org/drawingml/2006/wordprocessingDrawing" xmlns:w10="urn:schemas-microsoft-com:office:word" xmlns:w="http://schemas.openxmlformats.org/wordprocessingml/2006/main" xmlns:w14="http://schemas.microsoft.com/office/word/2010/wordml" xmlns:w15="http://schemas.microsoft.com/office/word/2012/wordml" xmlns:w16cex="http://schemas.microsoft.com/office/word/2018/wordml/cex" xmlns:w16cid="http://schemas.microsoft.com/office/word/2016/wordml/cid" xmlns:w16="http://schemas.microsoft.com/office/word/2018/wordml" xmlns:w16se="http://schemas.microsoft.com/office/word/2015/wordml/symex" xmlns:wpg="http://schemas.microsoft.com/office/word/2010/wordprocessingGroup" xmlns:wpi="http://schemas.microsoft.com/office/word/2010/wordprocessingInk" xmlns:wne="http://schemas.microsoft.com/office/word/2006/wordml" xmlns:wps="http://schemas.microsoft.com/office/word/2010/wordprocessingShape" mc:Ignorable="w14 w15 w16se w16cid w16 w16cex wp14">
   <w:p>
     <w:pPr>
       <w:pStyle w:val="Footer"/>
@@ -422,7 +586,7 @@
 </file>
 
 <file path=word/footnotes.xml><?xml version="1.0" encoding="utf-8"?>
-<w:footnotes xmlns:wpc="http://schemas.microsoft.com/office/word/2010/wordprocessingCanvas" xmlns:cx="http://schemas.microsoft.com/office/drawing/2014/chartex" xmlns:cx1="http://schemas.microsoft.com/office/drawing/2015/9/8/chartex" xmlns:cx2="http://schemas.microsoft.com/office/drawing/2015/10/21/chartex" xmlns:cx3="http://schemas.microsoft.com/office/drawing/2016/5/9/chartex" xmlns:cx4="http://schemas.microsoft.com/office/drawing/2016/5/10/chartex" xmlns:cx5="http://schemas.microsoft.com/office/drawing/2016/5/11/chartex" xmlns:cx6="http://schemas.microsoft.com/office/drawing/2016/5/12/chartex" xmlns:cx7="http://schemas.microsoft.com/office/drawing/2016/5/13/chartex" xmlns:cx8="http://schemas.microsoft.com/office/drawing/2016/5/14/chartex" xmlns:mc="http://schemas.openxmlformats.org/markup-compatibility/2006" xmlns:aink="http://schemas.microsoft.com/office/drawing/2016/ink" xmlns:am3d="http://schemas.microsoft.com/office/drawing/2017/model3d" xmlns:o="urn:schemas-microsoft-com:office:office" xmlns:r="http://schemas.openxmlformats.org/officeDocument/2006/relationships" xmlns:m="http://schemas.openxmlformats.org/officeDocument/2006/math" xmlns:v="urn:schemas-microsoft-com:vml" xmlns:wp14="http://schemas.microsoft.com/office/word/2010/wordprocessingDrawing" xmlns:wp="http://schemas.openxmlformats.org/drawingml/2006/wordprocessingDrawing" xmlns:w10="urn:schemas-microsoft-com:office:word" xmlns:w="http://schemas.openxmlformats.org/wordprocessingml/2006/main" xmlns:w14="http://schemas.microsoft.com/office/word/2010/wordml" xmlns:w15="http://schemas.microsoft.com/office/word/2012/wordml" xmlns:w16cid="http://schemas.microsoft.com/office/word/2016/wordml/cid" xmlns:w16se="http://schemas.microsoft.com/office/word/2015/wordml/symex" xmlns:wpg="http://schemas.microsoft.com/office/word/2010/wordprocessingGroup" xmlns:wpi="http://schemas.microsoft.com/office/word/2010/wordprocessingInk" xmlns:wne="http://schemas.microsoft.com/office/word/2006/wordml" xmlns:wps="http://schemas.microsoft.com/office/word/2010/wordprocessingShape" mc:Ignorable="w14 w15 w16se w16cid wp14">
+<w:footnotes xmlns:wpc="http://schemas.microsoft.com/office/word/2010/wordprocessingCanvas" xmlns:cx="http://schemas.microsoft.com/office/drawing/2014/chartex" xmlns:cx1="http://schemas.microsoft.com/office/drawing/2015/9/8/chartex" xmlns:cx2="http://schemas.microsoft.com/office/drawing/2015/10/21/chartex" xmlns:cx3="http://schemas.microsoft.com/office/drawing/2016/5/9/chartex" xmlns:cx4="http://schemas.microsoft.com/office/drawing/2016/5/10/chartex" xmlns:cx5="http://schemas.microsoft.com/office/drawing/2016/5/11/chartex" xmlns:cx6="http://schemas.microsoft.com/office/drawing/2016/5/12/chartex" xmlns:cx7="http://schemas.microsoft.com/office/drawing/2016/5/13/chartex" xmlns:cx8="http://schemas.microsoft.com/office/drawing/2016/5/14/chartex" xmlns:mc="http://schemas.openxmlformats.org/markup-compatibility/2006" xmlns:aink="http://schemas.microsoft.com/office/drawing/2016/ink" xmlns:am3d="http://schemas.microsoft.com/office/drawing/2017/model3d" xmlns:o="urn:schemas-microsoft-com:office:office" xmlns:r="http://schemas.openxmlformats.org/officeDocument/2006/relationships" xmlns:m="http://schemas.openxmlformats.org/officeDocument/2006/math" xmlns:v="urn:schemas-microsoft-com:vml" xmlns:wp14="http://schemas.microsoft.com/office/word/2010/wordprocessingDrawing" xmlns:wp="http://schemas.openxmlformats.org/drawingml/2006/wordprocessingDrawing" xmlns:w10="urn:schemas-microsoft-com:office:word" xmlns:w="http://schemas.openxmlformats.org/wordprocessingml/2006/main" xmlns:w14="http://schemas.microsoft.com/office/word/2010/wordml" xmlns:w15="http://schemas.microsoft.com/office/word/2012/wordml" xmlns:w16cex="http://schemas.microsoft.com/office/word/2018/wordml/cex" xmlns:w16cid="http://schemas.microsoft.com/office/word/2016/wordml/cid" xmlns:w16="http://schemas.microsoft.com/office/word/2018/wordml" xmlns:w16se="http://schemas.microsoft.com/office/word/2015/wordml/symex" xmlns:wpg="http://schemas.microsoft.com/office/word/2010/wordprocessingGroup" xmlns:wpi="http://schemas.microsoft.com/office/word/2010/wordprocessingInk" xmlns:wne="http://schemas.microsoft.com/office/word/2006/wordml" xmlns:wps="http://schemas.microsoft.com/office/word/2010/wordprocessingShape" mc:Ignorable="w14 w15 w16se w16cid w16 w16cex wp14">
   <w:footnote w:type="separator" w:id="-1">
     <w:p>
       <w:r>
@@ -450,6 +614,15 @@
       </w:r>
       <w:r>
         <w:t xml:space="preserve"> Footnote Text.</w:t>
+      </w:r>
+      <w:r>
+        <w:rPr>
+          <w:rFonts w:ascii="Times New Roman" w:eastAsia="Times New Roman" w:hAnsi="Times New Roman" w:cs="Times New Roman"/>
+          <w:sz w:val="24"/>
+          <w:szCs w:val="24"/>
+          <w:lang w:val="en-NZ" w:eastAsia="en-GB"/>
+        </w:rPr>
+        <w:t xml:space="preserve"> </w:t>
       </w:r>
     </w:p>
   </w:footnote>
@@ -457,7 +630,7 @@
 </file>
 
 <file path=word/header1.xml><?xml version="1.0" encoding="utf-8"?>
-<w:hdr xmlns:wpc="http://schemas.microsoft.com/office/word/2010/wordprocessingCanvas" xmlns:cx="http://schemas.microsoft.com/office/drawing/2014/chartex" xmlns:cx1="http://schemas.microsoft.com/office/drawing/2015/9/8/chartex" xmlns:cx2="http://schemas.microsoft.com/office/drawing/2015/10/21/chartex" xmlns:cx3="http://schemas.microsoft.com/office/drawing/2016/5/9/chartex" xmlns:cx4="http://schemas.microsoft.com/office/drawing/2016/5/10/chartex" xmlns:cx5="http://schemas.microsoft.com/office/drawing/2016/5/11/chartex" xmlns:cx6="http://schemas.microsoft.com/office/drawing/2016/5/12/chartex" xmlns:cx7="http://schemas.microsoft.com/office/drawing/2016/5/13/chartex" xmlns:cx8="http://schemas.microsoft.com/office/drawing/2016/5/14/chartex" xmlns:mc="http://schemas.openxmlformats.org/markup-compatibility/2006" xmlns:aink="http://schemas.microsoft.com/office/drawing/2016/ink" xmlns:am3d="http://schemas.microsoft.com/office/drawing/2017/model3d" xmlns:o="urn:schemas-microsoft-com:office:office" xmlns:r="http://schemas.openxmlformats.org/officeDocument/2006/relationships" xmlns:m="http://schemas.openxmlformats.org/officeDocument/2006/math" xmlns:v="urn:schemas-microsoft-com:vml" xmlns:wp14="http://schemas.microsoft.com/office/word/2010/wordprocessingDrawing" xmlns:wp="http://schemas.openxmlformats.org/drawingml/2006/wordprocessingDrawing" xmlns:w10="urn:schemas-microsoft-com:office:word" xmlns:w="http://schemas.openxmlformats.org/wordprocessingml/2006/main" xmlns:w14="http://schemas.microsoft.com/office/word/2010/wordml" xmlns:w15="http://schemas.microsoft.com/office/word/2012/wordml" xmlns:w16cid="http://schemas.microsoft.com/office/word/2016/wordml/cid" xmlns:w16se="http://schemas.microsoft.com/office/word/2015/wordml/symex" xmlns:wpg="http://schemas.microsoft.com/office/word/2010/wordprocessingGroup" xmlns:wpi="http://schemas.microsoft.com/office/word/2010/wordprocessingInk" xmlns:wne="http://schemas.microsoft.com/office/word/2006/wordml" xmlns:wps="http://schemas.microsoft.com/office/word/2010/wordprocessingShape" mc:Ignorable="w14 w15 w16se w16cid wp14">
+<w:hdr xmlns:wpc="http://schemas.microsoft.com/office/word/2010/wordprocessingCanvas" xmlns:cx="http://schemas.microsoft.com/office/drawing/2014/chartex" xmlns:cx1="http://schemas.microsoft.com/office/drawing/2015/9/8/chartex" xmlns:cx2="http://schemas.microsoft.com/office/drawing/2015/10/21/chartex" xmlns:cx3="http://schemas.microsoft.com/office/drawing/2016/5/9/chartex" xmlns:cx4="http://schemas.microsoft.com/office/drawing/2016/5/10/chartex" xmlns:cx5="http://schemas.microsoft.com/office/drawing/2016/5/11/chartex" xmlns:cx6="http://schemas.microsoft.com/office/drawing/2016/5/12/chartex" xmlns:cx7="http://schemas.microsoft.com/office/drawing/2016/5/13/chartex" xmlns:cx8="http://schemas.microsoft.com/office/drawing/2016/5/14/chartex" xmlns:mc="http://schemas.openxmlformats.org/markup-compatibility/2006" xmlns:aink="http://schemas.microsoft.com/office/drawing/2016/ink" xmlns:am3d="http://schemas.microsoft.com/office/drawing/2017/model3d" xmlns:o="urn:schemas-microsoft-com:office:office" xmlns:r="http://schemas.openxmlformats.org/officeDocument/2006/relationships" xmlns:m="http://schemas.openxmlformats.org/officeDocument/2006/math" xmlns:v="urn:schemas-microsoft-com:vml" xmlns:wp14="http://schemas.microsoft.com/office/word/2010/wordprocessingDrawing" xmlns:wp="http://schemas.openxmlformats.org/drawingml/2006/wordprocessingDrawing" xmlns:w10="urn:schemas-microsoft-com:office:word" xmlns:w="http://schemas.openxmlformats.org/wordprocessingml/2006/main" xmlns:w14="http://schemas.microsoft.com/office/word/2010/wordml" xmlns:w15="http://schemas.microsoft.com/office/word/2012/wordml" xmlns:w16cex="http://schemas.microsoft.com/office/word/2018/wordml/cex" xmlns:w16cid="http://schemas.microsoft.com/office/word/2016/wordml/cid" xmlns:w16="http://schemas.microsoft.com/office/word/2018/wordml" xmlns:w16se="http://schemas.microsoft.com/office/word/2015/wordml/symex" xmlns:wpg="http://schemas.microsoft.com/office/word/2010/wordprocessingGroup" xmlns:wpi="http://schemas.microsoft.com/office/word/2010/wordprocessingInk" xmlns:wne="http://schemas.microsoft.com/office/word/2006/wordml" xmlns:wps="http://schemas.microsoft.com/office/word/2010/wordprocessingShape" mc:Ignorable="w14 w15 w16se w16cid w16 w16cex wp14">
   <w:p>
     <w:pPr>
       <w:pStyle w:val="Header"/>
@@ -467,119 +640,207 @@
 </file>
 
 <file path=word/header2.xml><?xml version="1.0" encoding="utf-8"?>
-<w:hdr xmlns:wpc="http://schemas.microsoft.com/office/word/2010/wordprocessingCanvas" xmlns:cx="http://schemas.microsoft.com/office/drawing/2014/chartex" xmlns:cx1="http://schemas.microsoft.com/office/drawing/2015/9/8/chartex" xmlns:cx2="http://schemas.microsoft.com/office/drawing/2015/10/21/chartex" xmlns:cx3="http://schemas.microsoft.com/office/drawing/2016/5/9/chartex" xmlns:cx4="http://schemas.microsoft.com/office/drawing/2016/5/10/chartex" xmlns:cx5="http://schemas.microsoft.com/office/drawing/2016/5/11/chartex" xmlns:cx6="http://schemas.microsoft.com/office/drawing/2016/5/12/chartex" xmlns:cx7="http://schemas.microsoft.com/office/drawing/2016/5/13/chartex" xmlns:cx8="http://schemas.microsoft.com/office/drawing/2016/5/14/chartex" xmlns:mc="http://schemas.openxmlformats.org/markup-compatibility/2006" xmlns:aink="http://schemas.microsoft.com/office/drawing/2016/ink" xmlns:am3d="http://schemas.microsoft.com/office/drawing/2017/model3d" xmlns:o="urn:schemas-microsoft-com:office:office" xmlns:r="http://schemas.openxmlformats.org/officeDocument/2006/relationships" xmlns:m="http://schemas.openxmlformats.org/officeDocument/2006/math" xmlns:v="urn:schemas-microsoft-com:vml" xmlns:wp14="http://schemas.microsoft.com/office/word/2010/wordprocessingDrawing" xmlns:wp="http://schemas.openxmlformats.org/drawingml/2006/wordprocessingDrawing" xmlns:w10="urn:schemas-microsoft-com:office:word" xmlns:w="http://schemas.openxmlformats.org/wordprocessingml/2006/main" xmlns:w14="http://schemas.microsoft.com/office/word/2010/wordml" xmlns:w15="http://schemas.microsoft.com/office/word/2012/wordml" xmlns:w16cid="http://schemas.microsoft.com/office/word/2016/wordml/cid" xmlns:w16se="http://schemas.microsoft.com/office/word/2015/wordml/symex" xmlns:wpg="http://schemas.microsoft.com/office/word/2010/wordprocessingGroup" xmlns:wpi="http://schemas.microsoft.com/office/word/2010/wordprocessingInk" xmlns:wne="http://schemas.microsoft.com/office/word/2006/wordml" xmlns:wps="http://schemas.microsoft.com/office/word/2010/wordprocessingShape" mc:Ignorable="w14 w15 w16se w16cid wp14">
+<w:hdr xmlns:wpc="http://schemas.microsoft.com/office/word/2010/wordprocessingCanvas" xmlns:cx="http://schemas.microsoft.com/office/drawing/2014/chartex" xmlns:cx1="http://schemas.microsoft.com/office/drawing/2015/9/8/chartex" xmlns:cx2="http://schemas.microsoft.com/office/drawing/2015/10/21/chartex" xmlns:cx3="http://schemas.microsoft.com/office/drawing/2016/5/9/chartex" xmlns:cx4="http://schemas.microsoft.com/office/drawing/2016/5/10/chartex" xmlns:cx5="http://schemas.microsoft.com/office/drawing/2016/5/11/chartex" xmlns:cx6="http://schemas.microsoft.com/office/drawing/2016/5/12/chartex" xmlns:cx7="http://schemas.microsoft.com/office/drawing/2016/5/13/chartex" xmlns:cx8="http://schemas.microsoft.com/office/drawing/2016/5/14/chartex" xmlns:mc="http://schemas.openxmlformats.org/markup-compatibility/2006" xmlns:aink="http://schemas.microsoft.com/office/drawing/2016/ink" xmlns:am3d="http://schemas.microsoft.com/office/drawing/2017/model3d" xmlns:o="urn:schemas-microsoft-com:office:office" xmlns:r="http://schemas.openxmlformats.org/officeDocument/2006/relationships" xmlns:m="http://schemas.openxmlformats.org/officeDocument/2006/math" xmlns:v="urn:schemas-microsoft-com:vml" xmlns:wp14="http://schemas.microsoft.com/office/word/2010/wordprocessingDrawing" xmlns:wp="http://schemas.openxmlformats.org/drawingml/2006/wordprocessingDrawing" xmlns:w10="urn:schemas-microsoft-com:office:word" xmlns:w="http://schemas.openxmlformats.org/wordprocessingml/2006/main" xmlns:w14="http://schemas.microsoft.com/office/word/2010/wordml" xmlns:w15="http://schemas.microsoft.com/office/word/2012/wordml" xmlns:w16cex="http://schemas.microsoft.com/office/word/2018/wordml/cex" xmlns:w16cid="http://schemas.microsoft.com/office/word/2016/wordml/cid" xmlns:w16="http://schemas.microsoft.com/office/word/2018/wordml" xmlns:w16se="http://schemas.microsoft.com/office/word/2015/wordml/symex" xmlns:wpg="http://schemas.microsoft.com/office/word/2010/wordprocessingGroup" xmlns:wpi="http://schemas.microsoft.com/office/word/2010/wordprocessingInk" xmlns:wne="http://schemas.microsoft.com/office/word/2006/wordml" xmlns:wps="http://schemas.microsoft.com/office/word/2010/wordprocessingShape" mc:Ignorable="w14 w15 w16se w16cid w16 w16cex wp14">
   <w:p>
     <w:pPr>
+      <w:rPr>
+        <w:rFonts w:ascii="Times New Roman" w:eastAsia="Times New Roman" w:hAnsi="Times New Roman" w:cs="Times New Roman"/>
+        <w:sz w:val="24"/>
+        <w:szCs w:val="24"/>
+        <w:lang w:val="en-NZ" w:eastAsia="en-GB"/>
+      </w:rPr>
+    </w:pPr>
+  </w:p>
+  <w:p>
+    <w:pPr>
+      <w:rPr>
+        <w:rFonts w:ascii="Times New Roman" w:eastAsia="Times New Roman" w:hAnsi="Times New Roman" w:cs="Times New Roman"/>
+        <w:sz w:val="24"/>
+        <w:szCs w:val="24"/>
+        <w:lang w:val="en-NZ" w:eastAsia="en-GB"/>
+      </w:rPr>
+    </w:pPr>
+  </w:p>
+  <w:p>
+    <w:pPr>
       <w:pStyle w:val="Header"/>
-    </w:pPr>
-    <w:bookmarkStart w:id="9" w:name="_GoBack"/>
-    <w:bookmarkEnd w:id="9"/>
-    <w:r>
-      <w:rPr>
+      <w:jc w:val="center"/>
+    </w:pPr>
+    <w:r>
+      <w:rPr>
+        <w:rFonts w:ascii="Times New Roman" w:eastAsia="Times New Roman" w:hAnsi="Times New Roman" w:cs="Times New Roman"/>
+        <w:sz w:val="24"/>
+        <w:szCs w:val="24"/>
+        <w:lang w:val="en-NZ" w:eastAsia="en-GB"/>
+      </w:rPr>
+      <w:fldChar w:fldCharType="begin"/>
+    </w:r>
+    <w:r>
+      <w:rPr>
+        <w:rFonts w:ascii="Times New Roman" w:eastAsia="Times New Roman" w:hAnsi="Times New Roman" w:cs="Times New Roman"/>
+        <w:sz w:val="24"/>
+        <w:szCs w:val="24"/>
+        <w:lang w:val="en-NZ" w:eastAsia="en-GB"/>
+      </w:rPr>
+      <w:instrText xml:space="preserve"> INCLUDEPICTURE "http://motivated-works.com/wp-content/uploads/2019/06/AbacusBio-aqua-horizontal-logo-footer-300x44.png" \* MERGEFORMATINET </w:instrText>
+    </w:r>
+    <w:r>
+      <w:rPr>
+        <w:rFonts w:ascii="Times New Roman" w:eastAsia="Times New Roman" w:hAnsi="Times New Roman" w:cs="Times New Roman"/>
+        <w:sz w:val="24"/>
+        <w:szCs w:val="24"/>
+        <w:lang w:val="en-NZ" w:eastAsia="en-GB"/>
+      </w:rPr>
+      <w:fldChar w:fldCharType="separate"/>
+    </w:r>
+    <w:r>
+      <w:rPr>
+        <w:rFonts w:ascii="Times New Roman" w:eastAsia="Times New Roman" w:hAnsi="Times New Roman" w:cs="Times New Roman"/>
         <w:noProof/>
-      </w:rPr>
-      <w:drawing>
-        <wp:anchor distT="0" distB="0" distL="0" distR="0" simplePos="0" relativeHeight="251661312" behindDoc="0" locked="0" layoutInCell="1" allowOverlap="1" wp14:anchorId="5EC4B2C1" wp14:editId="34B637DE">
-          <wp:simplePos x="0" y="0"/>
-          <wp:positionH relativeFrom="column">
-            <wp:posOffset>4655348</wp:posOffset>
-          </wp:positionH>
-          <wp:positionV relativeFrom="paragraph">
-            <wp:posOffset>-494327</wp:posOffset>
-          </wp:positionV>
-          <wp:extent cx="1155700" cy="673100"/>
-          <wp:effectExtent l="0" t="0" r="0" b="0"/>
-          <wp:wrapSquare wrapText="largest"/>
-          <wp:docPr id="1" name="Image2"/>
-          <wp:cNvGraphicFramePr>
-            <a:graphicFrameLocks xmlns:a="http://schemas.openxmlformats.org/drawingml/2006/main" noChangeAspect="1"/>
-          </wp:cNvGraphicFramePr>
-          <a:graphic xmlns:a="http://schemas.openxmlformats.org/drawingml/2006/main">
-            <a:graphicData uri="http://schemas.openxmlformats.org/drawingml/2006/picture">
-              <pic:pic xmlns:pic="http://schemas.openxmlformats.org/drawingml/2006/picture">
-                <pic:nvPicPr>
-                  <pic:cNvPr id="1" name="Image2"/>
-                  <pic:cNvPicPr>
-                    <a:picLocks noChangeAspect="1" noChangeArrowheads="1"/>
-                  </pic:cNvPicPr>
-                </pic:nvPicPr>
-                <pic:blipFill>
-                  <a:blip r:embed="rId1"/>
-                  <a:stretch>
-                    <a:fillRect/>
-                  </a:stretch>
-                </pic:blipFill>
-                <pic:spPr bwMode="auto">
-                  <a:xfrm>
-                    <a:off x="0" y="0"/>
-                    <a:ext cx="1155700" cy="673100"/>
-                  </a:xfrm>
-                  <a:prstGeom prst="rect">
-                    <a:avLst/>
-                  </a:prstGeom>
-                </pic:spPr>
-              </pic:pic>
-            </a:graphicData>
-          </a:graphic>
-        </wp:anchor>
-      </w:drawing>
-    </w:r>
-    <w:r>
-      <w:rPr>
+        <w:sz w:val="24"/>
+        <w:szCs w:val="24"/>
+        <w:lang w:val="en-NZ" w:eastAsia="en-GB"/>
+      </w:rPr>
+      <w:fldChar w:fldCharType="begin"/>
+    </w:r>
+    <w:r>
+      <w:rPr>
+        <w:rFonts w:ascii="Times New Roman" w:eastAsia="Times New Roman" w:hAnsi="Times New Roman" w:cs="Times New Roman"/>
         <w:noProof/>
-      </w:rPr>
-      <w:drawing>
-        <wp:anchor distT="0" distB="0" distL="0" distR="0" simplePos="0" relativeHeight="251659264" behindDoc="0" locked="0" layoutInCell="1" allowOverlap="1" wp14:anchorId="4E6FD5D3" wp14:editId="0A46CBFA">
-          <wp:simplePos x="0" y="0"/>
-          <wp:positionH relativeFrom="column">
-            <wp:posOffset>-8150</wp:posOffset>
-          </wp:positionH>
-          <wp:positionV relativeFrom="paragraph">
-            <wp:posOffset>-379031</wp:posOffset>
-          </wp:positionV>
-          <wp:extent cx="2819400" cy="457200"/>
-          <wp:effectExtent l="0" t="0" r="0" b="0"/>
-          <wp:wrapSquare wrapText="largest"/>
-          <wp:docPr id="2" name="Image1"/>
-          <wp:cNvGraphicFramePr>
-            <a:graphicFrameLocks xmlns:a="http://schemas.openxmlformats.org/drawingml/2006/main" noChangeAspect="1"/>
-          </wp:cNvGraphicFramePr>
-          <a:graphic xmlns:a="http://schemas.openxmlformats.org/drawingml/2006/main">
-            <a:graphicData uri="http://schemas.openxmlformats.org/drawingml/2006/picture">
-              <pic:pic xmlns:pic="http://schemas.openxmlformats.org/drawingml/2006/picture">
-                <pic:nvPicPr>
-                  <pic:cNvPr id="2" name="Image1"/>
-                  <pic:cNvPicPr>
-                    <a:picLocks noChangeAspect="1" noChangeArrowheads="1"/>
-                  </pic:cNvPicPr>
-                </pic:nvPicPr>
-                <pic:blipFill>
-                  <a:blip r:embed="rId2"/>
-                  <a:stretch>
-                    <a:fillRect/>
-                  </a:stretch>
-                </pic:blipFill>
-                <pic:spPr bwMode="auto">
-                  <a:xfrm>
-                    <a:off x="0" y="0"/>
-                    <a:ext cx="2819400" cy="457200"/>
-                  </a:xfrm>
-                  <a:prstGeom prst="rect">
-                    <a:avLst/>
-                  </a:prstGeom>
-                </pic:spPr>
-              </pic:pic>
-            </a:graphicData>
-          </a:graphic>
-        </wp:anchor>
-      </w:drawing>
+        <w:sz w:val="24"/>
+        <w:szCs w:val="24"/>
+        <w:lang w:val="en-NZ" w:eastAsia="en-GB"/>
+      </w:rPr>
+      <w:instrText xml:space="preserve"> INCLUDEPICTURE  "http://motivated-works.com/wp-content/uploads/2019/06/AbacusBio-aqua-horizontal-logo-footer-300x44.png" \* MERGEFORMATINET </w:instrText>
+    </w:r>
+    <w:r>
+      <w:rPr>
+        <w:rFonts w:ascii="Times New Roman" w:eastAsia="Times New Roman" w:hAnsi="Times New Roman" w:cs="Times New Roman"/>
+        <w:noProof/>
+        <w:sz w:val="24"/>
+        <w:szCs w:val="24"/>
+        <w:lang w:val="en-NZ" w:eastAsia="en-GB"/>
+      </w:rPr>
+      <w:fldChar w:fldCharType="separate"/>
+    </w:r>
+    <w:r>
+      <w:rPr>
+        <w:rFonts w:ascii="Times New Roman" w:eastAsia="Times New Roman" w:hAnsi="Times New Roman" w:cs="Times New Roman"/>
+        <w:noProof/>
+        <w:sz w:val="24"/>
+        <w:szCs w:val="24"/>
+        <w:lang w:val="en-NZ" w:eastAsia="en-GB"/>
+      </w:rPr>
+      <w:fldChar w:fldCharType="begin"/>
+    </w:r>
+    <w:r>
+      <w:rPr>
+        <w:rFonts w:ascii="Times New Roman" w:eastAsia="Times New Roman" w:hAnsi="Times New Roman" w:cs="Times New Roman"/>
+        <w:noProof/>
+        <w:sz w:val="24"/>
+        <w:szCs w:val="24"/>
+        <w:lang w:val="en-NZ" w:eastAsia="en-GB"/>
+      </w:rPr>
+      <w:instrText xml:space="preserve"> </w:instrText>
+    </w:r>
+    <w:r>
+      <w:rPr>
+        <w:rFonts w:ascii="Times New Roman" w:eastAsia="Times New Roman" w:hAnsi="Times New Roman" w:cs="Times New Roman"/>
+        <w:noProof/>
+        <w:sz w:val="24"/>
+        <w:szCs w:val="24"/>
+        <w:lang w:val="en-NZ" w:eastAsia="en-GB"/>
+      </w:rPr>
+      <w:instrText>INCLUDEPICTURE  "http://motivated-works.com/wp-content/uploads/2019/06/AbacusBio-aqua-horizontal-logo-footer-300x44.png" \* MERGEFORMATINET</w:instrText>
+    </w:r>
+    <w:r>
+      <w:rPr>
+        <w:rFonts w:ascii="Times New Roman" w:eastAsia="Times New Roman" w:hAnsi="Times New Roman" w:cs="Times New Roman"/>
+        <w:noProof/>
+        <w:sz w:val="24"/>
+        <w:szCs w:val="24"/>
+        <w:lang w:val="en-NZ" w:eastAsia="en-GB"/>
+      </w:rPr>
+      <w:instrText xml:space="preserve"> </w:instrText>
+    </w:r>
+    <w:r>
+      <w:rPr>
+        <w:rFonts w:ascii="Times New Roman" w:eastAsia="Times New Roman" w:hAnsi="Times New Roman" w:cs="Times New Roman"/>
+        <w:noProof/>
+        <w:sz w:val="24"/>
+        <w:szCs w:val="24"/>
+        <w:lang w:val="en-NZ" w:eastAsia="en-GB"/>
+      </w:rPr>
+      <w:fldChar w:fldCharType="separate"/>
+    </w:r>
+    <w:r>
+      <w:rPr>
+        <w:rFonts w:ascii="Times New Roman" w:eastAsia="Times New Roman" w:hAnsi="Times New Roman" w:cs="Times New Roman"/>
+        <w:noProof/>
+        <w:sz w:val="24"/>
+        <w:szCs w:val="24"/>
+        <w:lang w:val="en-NZ" w:eastAsia="en-GB"/>
+      </w:rPr>
+      <w:pict w14:anchorId="18DBF67F">
+        <v:shapetype id="_x0000_t75" coordsize="21600,21600" o:spt="75" o:preferrelative="t" path="m@4@5l@4@11@9@11@9@5xe" filled="f" stroked="f">
+          <v:stroke joinstyle="miter"/>
+          <v:formulas>
+            <v:f eqn="if lineDrawn pixelLineWidth 0"/>
+            <v:f eqn="sum @0 1 0"/>
+            <v:f eqn="sum 0 0 @1"/>
+            <v:f eqn="prod @2 1 2"/>
+            <v:f eqn="prod @3 21600 pixelWidth"/>
+            <v:f eqn="prod @3 21600 pixelHeight"/>
+            <v:f eqn="sum @0 0 1"/>
+            <v:f eqn="prod @6 1 2"/>
+            <v:f eqn="prod @7 21600 pixelWidth"/>
+            <v:f eqn="sum @8 21600 0"/>
+            <v:f eqn="prod @7 21600 pixelHeight"/>
+            <v:f eqn="sum @10 21600 0"/>
+          </v:formulas>
+          <v:path o:extrusionok="f" gradientshapeok="t" o:connecttype="rect"/>
+          <o:lock v:ext="edit" aspectratio="t"/>
+        </v:shapetype>
+        <v:shape id="_x0000_i1026" type="#_x0000_t75" alt="" style="width:150pt;height:21.85pt;mso-width-percent:0;mso-height-percent:0;mso-width-percent:0;mso-height-percent:0">
+          <v:imagedata r:id="rId1" r:href="rId2"/>
+        </v:shape>
+      </w:pict>
+    </w:r>
+    <w:r>
+      <w:rPr>
+        <w:rFonts w:ascii="Times New Roman" w:eastAsia="Times New Roman" w:hAnsi="Times New Roman" w:cs="Times New Roman"/>
+        <w:noProof/>
+        <w:sz w:val="24"/>
+        <w:szCs w:val="24"/>
+        <w:lang w:val="en-NZ" w:eastAsia="en-GB"/>
+      </w:rPr>
+      <w:fldChar w:fldCharType="end"/>
+    </w:r>
+    <w:r>
+      <w:rPr>
+        <w:rFonts w:ascii="Times New Roman" w:eastAsia="Times New Roman" w:hAnsi="Times New Roman" w:cs="Times New Roman"/>
+        <w:noProof/>
+        <w:sz w:val="24"/>
+        <w:szCs w:val="24"/>
+        <w:lang w:val="en-NZ" w:eastAsia="en-GB"/>
+      </w:rPr>
+      <w:fldChar w:fldCharType="end"/>
+    </w:r>
+    <w:r>
+      <w:rPr>
+        <w:rFonts w:ascii="Times New Roman" w:eastAsia="Times New Roman" w:hAnsi="Times New Roman" w:cs="Times New Roman"/>
+        <w:sz w:val="24"/>
+        <w:szCs w:val="24"/>
+        <w:lang w:val="en-NZ" w:eastAsia="en-GB"/>
+      </w:rPr>
+      <w:fldChar w:fldCharType="end"/>
     </w:r>
   </w:p>
 </w:hdr>
 </file>
 
 <file path=word/header3.xml><?xml version="1.0" encoding="utf-8"?>
-<w:hdr xmlns:wpc="http://schemas.microsoft.com/office/word/2010/wordprocessingCanvas" xmlns:cx="http://schemas.microsoft.com/office/drawing/2014/chartex" xmlns:cx1="http://schemas.microsoft.com/office/drawing/2015/9/8/chartex" xmlns:cx2="http://schemas.microsoft.com/office/drawing/2015/10/21/chartex" xmlns:cx3="http://schemas.microsoft.com/office/drawing/2016/5/9/chartex" xmlns:cx4="http://schemas.microsoft.com/office/drawing/2016/5/10/chartex" xmlns:cx5="http://schemas.microsoft.com/office/drawing/2016/5/11/chartex" xmlns:cx6="http://schemas.microsoft.com/office/drawing/2016/5/12/chartex" xmlns:cx7="http://schemas.microsoft.com/office/drawing/2016/5/13/chartex" xmlns:cx8="http://schemas.microsoft.com/office/drawing/2016/5/14/chartex" xmlns:mc="http://schemas.openxmlformats.org/markup-compatibility/2006" xmlns:aink="http://schemas.microsoft.com/office/drawing/2016/ink" xmlns:am3d="http://schemas.microsoft.com/office/drawing/2017/model3d" xmlns:o="urn:schemas-microsoft-com:office:office" xmlns:r="http://schemas.openxmlformats.org/officeDocument/2006/relationships" xmlns:m="http://schemas.openxmlformats.org/officeDocument/2006/math" xmlns:v="urn:schemas-microsoft-com:vml" xmlns:wp14="http://schemas.microsoft.com/office/word/2010/wordprocessingDrawing" xmlns:wp="http://schemas.openxmlformats.org/drawingml/2006/wordprocessingDrawing" xmlns:w10="urn:schemas-microsoft-com:office:word" xmlns:w="http://schemas.openxmlformats.org/wordprocessingml/2006/main" xmlns:w14="http://schemas.microsoft.com/office/word/2010/wordml" xmlns:w15="http://schemas.microsoft.com/office/word/2012/wordml" xmlns:w16cid="http://schemas.microsoft.com/office/word/2016/wordml/cid" xmlns:w16se="http://schemas.microsoft.com/office/word/2015/wordml/symex" xmlns:wpg="http://schemas.microsoft.com/office/word/2010/wordprocessingGroup" xmlns:wpi="http://schemas.microsoft.com/office/word/2010/wordprocessingInk" xmlns:wne="http://schemas.microsoft.com/office/word/2006/wordml" xmlns:wps="http://schemas.microsoft.com/office/word/2010/wordprocessingShape" mc:Ignorable="w14 w15 w16se w16cid wp14">
+<w:hdr xmlns:wpc="http://schemas.microsoft.com/office/word/2010/wordprocessingCanvas" xmlns:cx="http://schemas.microsoft.com/office/drawing/2014/chartex" xmlns:cx1="http://schemas.microsoft.com/office/drawing/2015/9/8/chartex" xmlns:cx2="http://schemas.microsoft.com/office/drawing/2015/10/21/chartex" xmlns:cx3="http://schemas.microsoft.com/office/drawing/2016/5/9/chartex" xmlns:cx4="http://schemas.microsoft.com/office/drawing/2016/5/10/chartex" xmlns:cx5="http://schemas.microsoft.com/office/drawing/2016/5/11/chartex" xmlns:cx6="http://schemas.microsoft.com/office/drawing/2016/5/12/chartex" xmlns:cx7="http://schemas.microsoft.com/office/drawing/2016/5/13/chartex" xmlns:cx8="http://schemas.microsoft.com/office/drawing/2016/5/14/chartex" xmlns:mc="http://schemas.openxmlformats.org/markup-compatibility/2006" xmlns:aink="http://schemas.microsoft.com/office/drawing/2016/ink" xmlns:am3d="http://schemas.microsoft.com/office/drawing/2017/model3d" xmlns:o="urn:schemas-microsoft-com:office:office" xmlns:r="http://schemas.openxmlformats.org/officeDocument/2006/relationships" xmlns:m="http://schemas.openxmlformats.org/officeDocument/2006/math" xmlns:v="urn:schemas-microsoft-com:vml" xmlns:wp14="http://schemas.microsoft.com/office/word/2010/wordprocessingDrawing" xmlns:wp="http://schemas.openxmlformats.org/drawingml/2006/wordprocessingDrawing" xmlns:w10="urn:schemas-microsoft-com:office:word" xmlns:w="http://schemas.openxmlformats.org/wordprocessingml/2006/main" xmlns:w14="http://schemas.microsoft.com/office/word/2010/wordml" xmlns:w15="http://schemas.microsoft.com/office/word/2012/wordml" xmlns:w16cex="http://schemas.microsoft.com/office/word/2018/wordml/cex" xmlns:w16cid="http://schemas.microsoft.com/office/word/2016/wordml/cid" xmlns:w16="http://schemas.microsoft.com/office/word/2018/wordml" xmlns:w16se="http://schemas.microsoft.com/office/word/2015/wordml/symex" xmlns:wpg="http://schemas.microsoft.com/office/word/2010/wordprocessingGroup" xmlns:wpi="http://schemas.microsoft.com/office/word/2010/wordprocessingInk" xmlns:wne="http://schemas.microsoft.com/office/word/2006/wordml" xmlns:wps="http://schemas.microsoft.com/office/word/2010/wordprocessingShape" mc:Ignorable="w14 w15 w16se w16cid w16 w16cex wp14">
   <w:p>
     <w:pPr>
       <w:pStyle w:val="Header"/>
@@ -589,16 +850,21 @@
 </file>
 
 <file path=word/styles.xml><?xml version="1.0" encoding="utf-8"?>
-<w:styles xmlns:mc="http://schemas.openxmlformats.org/markup-compatibility/2006" xmlns:r="http://schemas.openxmlformats.org/officeDocument/2006/relationships" xmlns:w="http://schemas.openxmlformats.org/wordprocessingml/2006/main" xmlns:w14="http://schemas.microsoft.com/office/word/2010/wordml" xmlns:w15="http://schemas.microsoft.com/office/word/2012/wordml" xmlns:w16cid="http://schemas.microsoft.com/office/word/2016/wordml/cid" xmlns:w16se="http://schemas.microsoft.com/office/word/2015/wordml/symex" mc:Ignorable="w14 w15 w16se w16cid">
+<w:styles xmlns:mc="http://schemas.openxmlformats.org/markup-compatibility/2006" xmlns:r="http://schemas.openxmlformats.org/officeDocument/2006/relationships" xmlns:w="http://schemas.openxmlformats.org/wordprocessingml/2006/main" xmlns:w14="http://schemas.microsoft.com/office/word/2010/wordml" xmlns:w15="http://schemas.microsoft.com/office/word/2012/wordml" xmlns:w16cex="http://schemas.microsoft.com/office/word/2018/wordml/cex" xmlns:w16cid="http://schemas.microsoft.com/office/word/2016/wordml/cid" xmlns:w16="http://schemas.microsoft.com/office/word/2018/wordml" xmlns:w16se="http://schemas.microsoft.com/office/word/2015/wordml/symex" mc:Ignorable="w14 w15 w16se w16cid w16 w16cex">
   <w:docDefaults>
     <w:rPrDefault>
       <w:rPr>
         <w:rFonts w:asciiTheme="minorHAnsi" w:eastAsiaTheme="minorEastAsia" w:hAnsiTheme="minorHAnsi" w:cstheme="minorBidi"/>
+        <w:sz w:val="22"/>
         <w:szCs w:val="22"/>
         <w:lang w:val="en-US" w:eastAsia="en-US" w:bidi="ar-SA"/>
       </w:rPr>
     </w:rPrDefault>
-    <w:pPrDefault/>
+    <w:pPrDefault>
+      <w:pPr>
+        <w:spacing w:after="120" w:line="276" w:lineRule="auto"/>
+      </w:pPr>
+    </w:pPrDefault>
   </w:docDefaults>
   <w:latentStyles w:defLockedState="0" w:defUIPriority="0" w:defSemiHidden="0" w:defUnhideWhenUsed="0" w:defQFormat="0" w:count="376">
     <w:lsdException w:name="Normal" w:qFormat="1"/>
@@ -963,12 +1229,10 @@
   <w:style w:type="paragraph" w:default="1" w:styleId="Normal">
     <w:name w:val="Normal"/>
     <w:qFormat/>
-    <w:rsid w:val="00B07AA7"/>
-    <w:pPr>
-      <w:spacing w:after="200" w:line="276" w:lineRule="auto"/>
-    </w:pPr>
-    <w:rPr>
-      <w:sz w:val="22"/>
+    <w:rsid w:val="00A15F41"/>
+    <w:rPr>
+      <w:sz w:val="20"/>
+      <w:szCs w:val="20"/>
     </w:rPr>
   </w:style>
   <w:style w:type="paragraph" w:styleId="Heading1">
@@ -978,20 +1242,25 @@
     <w:link w:val="Heading1Char"/>
     <w:uiPriority w:val="9"/>
     <w:qFormat/>
-    <w:rsid w:val="00B07AA7"/>
-    <w:pPr>
-      <w:keepNext/>
-      <w:keepLines/>
-      <w:spacing w:before="480" w:after="0"/>
+    <w:rsid w:val="00A15F41"/>
+    <w:pPr>
+      <w:pBdr>
+        <w:top w:val="single" w:sz="24" w:space="0" w:color="4A66AC" w:themeColor="accent1"/>
+        <w:left w:val="single" w:sz="24" w:space="0" w:color="4A66AC" w:themeColor="accent1"/>
+        <w:bottom w:val="single" w:sz="24" w:space="0" w:color="4A66AC" w:themeColor="accent1"/>
+        <w:right w:val="single" w:sz="24" w:space="0" w:color="4A66AC" w:themeColor="accent1"/>
+      </w:pBdr>
+      <w:shd w:val="clear" w:color="auto" w:fill="4A66AC" w:themeFill="accent1"/>
       <w:outlineLvl w:val="0"/>
     </w:pPr>
     <w:rPr>
-      <w:rFonts w:asciiTheme="majorHAnsi" w:eastAsiaTheme="majorEastAsia" w:hAnsiTheme="majorHAnsi" w:cstheme="majorBidi"/>
       <w:b/>
       <w:bCs/>
-      <w:color w:val="107DC5" w:themeColor="accent1" w:themeShade="BF"/>
-      <w:sz w:val="28"/>
-      <w:szCs w:val="28"/>
+      <w:caps/>
+      <w:color w:val="FFFFFF" w:themeColor="background1"/>
+      <w:spacing w:val="15"/>
+      <w:sz w:val="22"/>
+      <w:szCs w:val="22"/>
     </w:rPr>
   </w:style>
   <w:style w:type="paragraph" w:styleId="Heading2">
@@ -1002,20 +1271,22 @@
     <w:uiPriority w:val="9"/>
     <w:unhideWhenUsed/>
     <w:qFormat/>
-    <w:rsid w:val="00B07AA7"/>
-    <w:pPr>
-      <w:keepNext/>
-      <w:keepLines/>
-      <w:spacing w:before="200" w:after="0"/>
+    <w:rsid w:val="00A15F41"/>
+    <w:pPr>
+      <w:pBdr>
+        <w:top w:val="single" w:sz="24" w:space="0" w:color="D9DFEF" w:themeColor="accent1" w:themeTint="33"/>
+        <w:left w:val="single" w:sz="24" w:space="0" w:color="D9DFEF" w:themeColor="accent1" w:themeTint="33"/>
+        <w:bottom w:val="single" w:sz="24" w:space="0" w:color="D9DFEF" w:themeColor="accent1" w:themeTint="33"/>
+        <w:right w:val="single" w:sz="24" w:space="0" w:color="D9DFEF" w:themeColor="accent1" w:themeTint="33"/>
+      </w:pBdr>
+      <w:shd w:val="clear" w:color="auto" w:fill="D9DFEF" w:themeFill="accent1" w:themeFillTint="33"/>
       <w:outlineLvl w:val="1"/>
     </w:pPr>
     <w:rPr>
-      <w:rFonts w:asciiTheme="majorHAnsi" w:eastAsiaTheme="majorEastAsia" w:hAnsiTheme="majorHAnsi" w:cstheme="majorBidi"/>
-      <w:b/>
-      <w:bCs/>
-      <w:color w:val="2FA3EE" w:themeColor="accent1"/>
-      <w:sz w:val="26"/>
-      <w:szCs w:val="26"/>
+      <w:caps/>
+      <w:spacing w:val="15"/>
+      <w:sz w:val="22"/>
+      <w:szCs w:val="22"/>
     </w:rPr>
   </w:style>
   <w:style w:type="paragraph" w:styleId="Heading3">
@@ -1026,18 +1297,21 @@
     <w:uiPriority w:val="9"/>
     <w:unhideWhenUsed/>
     <w:qFormat/>
-    <w:rsid w:val="00B07AA7"/>
-    <w:pPr>
-      <w:keepNext/>
-      <w:keepLines/>
-      <w:spacing w:before="200" w:after="0"/>
+    <w:rsid w:val="00A15F41"/>
+    <w:pPr>
+      <w:pBdr>
+        <w:top w:val="single" w:sz="6" w:space="2" w:color="4A66AC" w:themeColor="accent1"/>
+        <w:left w:val="single" w:sz="6" w:space="2" w:color="4A66AC" w:themeColor="accent1"/>
+      </w:pBdr>
+      <w:spacing w:before="300"/>
       <w:outlineLvl w:val="2"/>
     </w:pPr>
     <w:rPr>
-      <w:rFonts w:asciiTheme="majorHAnsi" w:eastAsiaTheme="majorEastAsia" w:hAnsiTheme="majorHAnsi" w:cstheme="majorBidi"/>
-      <w:b/>
-      <w:bCs/>
-      <w:color w:val="2FA3EE" w:themeColor="accent1"/>
+      <w:caps/>
+      <w:color w:val="243255" w:themeColor="accent1" w:themeShade="7F"/>
+      <w:spacing w:val="15"/>
+      <w:sz w:val="22"/>
+      <w:szCs w:val="22"/>
     </w:rPr>
   </w:style>
   <w:style w:type="paragraph" w:styleId="Heading4">
@@ -1048,20 +1322,21 @@
     <w:uiPriority w:val="9"/>
     <w:unhideWhenUsed/>
     <w:qFormat/>
-    <w:rsid w:val="00B07AA7"/>
-    <w:pPr>
-      <w:keepNext/>
-      <w:keepLines/>
-      <w:spacing w:before="200" w:after="0"/>
+    <w:rsid w:val="00A15F41"/>
+    <w:pPr>
+      <w:pBdr>
+        <w:top w:val="dotted" w:sz="6" w:space="2" w:color="4A66AC" w:themeColor="accent1"/>
+        <w:left w:val="dotted" w:sz="6" w:space="2" w:color="4A66AC" w:themeColor="accent1"/>
+      </w:pBdr>
+      <w:spacing w:before="300"/>
       <w:outlineLvl w:val="3"/>
     </w:pPr>
     <w:rPr>
-      <w:rFonts w:asciiTheme="majorHAnsi" w:eastAsiaTheme="majorEastAsia" w:hAnsiTheme="majorHAnsi" w:cstheme="majorBidi"/>
-      <w:b/>
-      <w:bCs/>
-      <w:i/>
-      <w:iCs/>
-      <w:color w:val="2FA3EE" w:themeColor="accent1"/>
+      <w:caps/>
+      <w:color w:val="374C80" w:themeColor="accent1" w:themeShade="BF"/>
+      <w:spacing w:val="10"/>
+      <w:sz w:val="22"/>
+      <w:szCs w:val="22"/>
     </w:rPr>
   </w:style>
   <w:style w:type="paragraph" w:styleId="Heading5">
@@ -1072,16 +1347,20 @@
     <w:uiPriority w:val="9"/>
     <w:unhideWhenUsed/>
     <w:qFormat/>
-    <w:rsid w:val="00B07AA7"/>
-    <w:pPr>
-      <w:keepNext/>
-      <w:keepLines/>
-      <w:spacing w:before="200" w:after="0"/>
+    <w:rsid w:val="00A15F41"/>
+    <w:pPr>
+      <w:pBdr>
+        <w:bottom w:val="single" w:sz="6" w:space="1" w:color="4A66AC" w:themeColor="accent1"/>
+      </w:pBdr>
+      <w:spacing w:before="300"/>
       <w:outlineLvl w:val="4"/>
     </w:pPr>
     <w:rPr>
-      <w:rFonts w:asciiTheme="majorHAnsi" w:eastAsiaTheme="majorEastAsia" w:hAnsiTheme="majorHAnsi" w:cstheme="majorBidi"/>
-      <w:color w:val="0A5382" w:themeColor="accent1" w:themeShade="7F"/>
+      <w:caps/>
+      <w:color w:val="374C80" w:themeColor="accent1" w:themeShade="BF"/>
+      <w:spacing w:val="10"/>
+      <w:sz w:val="22"/>
+      <w:szCs w:val="22"/>
     </w:rPr>
   </w:style>
   <w:style w:type="paragraph" w:styleId="Heading6">
@@ -1092,18 +1371,20 @@
     <w:uiPriority w:val="9"/>
     <w:unhideWhenUsed/>
     <w:qFormat/>
-    <w:rsid w:val="00B07AA7"/>
-    <w:pPr>
-      <w:keepNext/>
-      <w:keepLines/>
-      <w:spacing w:before="200" w:after="0"/>
+    <w:rsid w:val="00A15F41"/>
+    <w:pPr>
+      <w:pBdr>
+        <w:bottom w:val="dotted" w:sz="6" w:space="1" w:color="4A66AC" w:themeColor="accent1"/>
+      </w:pBdr>
+      <w:spacing w:before="300"/>
       <w:outlineLvl w:val="5"/>
     </w:pPr>
     <w:rPr>
-      <w:rFonts w:asciiTheme="majorHAnsi" w:eastAsiaTheme="majorEastAsia" w:hAnsiTheme="majorHAnsi" w:cstheme="majorBidi"/>
-      <w:i/>
-      <w:iCs/>
-      <w:color w:val="0A5382" w:themeColor="accent1" w:themeShade="7F"/>
+      <w:caps/>
+      <w:color w:val="374C80" w:themeColor="accent1" w:themeShade="BF"/>
+      <w:spacing w:val="10"/>
+      <w:sz w:val="22"/>
+      <w:szCs w:val="22"/>
     </w:rPr>
   </w:style>
   <w:style w:type="paragraph" w:styleId="Heading7">
@@ -1114,18 +1395,17 @@
     <w:uiPriority w:val="9"/>
     <w:unhideWhenUsed/>
     <w:qFormat/>
-    <w:rsid w:val="00B07AA7"/>
-    <w:pPr>
-      <w:keepNext/>
-      <w:keepLines/>
-      <w:spacing w:before="200" w:after="0"/>
+    <w:rsid w:val="00A15F41"/>
+    <w:pPr>
+      <w:spacing w:before="300"/>
       <w:outlineLvl w:val="6"/>
     </w:pPr>
     <w:rPr>
-      <w:rFonts w:asciiTheme="majorHAnsi" w:eastAsiaTheme="majorEastAsia" w:hAnsiTheme="majorHAnsi" w:cstheme="majorBidi"/>
-      <w:i/>
-      <w:iCs/>
-      <w:color w:val="404040" w:themeColor="text1" w:themeTint="BF"/>
+      <w:caps/>
+      <w:color w:val="374C80" w:themeColor="accent1" w:themeShade="BF"/>
+      <w:spacing w:val="10"/>
+      <w:sz w:val="22"/>
+      <w:szCs w:val="22"/>
     </w:rPr>
   </w:style>
   <w:style w:type="paragraph" w:styleId="Heading8">
@@ -1136,18 +1416,16 @@
     <w:uiPriority w:val="9"/>
     <w:unhideWhenUsed/>
     <w:qFormat/>
-    <w:rsid w:val="00B07AA7"/>
-    <w:pPr>
-      <w:keepNext/>
-      <w:keepLines/>
-      <w:spacing w:before="200" w:after="0"/>
+    <w:rsid w:val="00A15F41"/>
+    <w:pPr>
+      <w:spacing w:before="300"/>
       <w:outlineLvl w:val="7"/>
     </w:pPr>
     <w:rPr>
-      <w:rFonts w:asciiTheme="majorHAnsi" w:eastAsiaTheme="majorEastAsia" w:hAnsiTheme="majorHAnsi" w:cstheme="majorBidi"/>
-      <w:color w:val="2FA3EE" w:themeColor="accent1"/>
-      <w:sz w:val="20"/>
-      <w:szCs w:val="20"/>
+      <w:caps/>
+      <w:spacing w:val="10"/>
+      <w:sz w:val="18"/>
+      <w:szCs w:val="18"/>
     </w:rPr>
   </w:style>
   <w:style w:type="paragraph" w:styleId="Heading9">
@@ -1158,20 +1436,17 @@
     <w:uiPriority w:val="9"/>
     <w:unhideWhenUsed/>
     <w:qFormat/>
-    <w:rsid w:val="00B07AA7"/>
-    <w:pPr>
-      <w:keepNext/>
-      <w:keepLines/>
-      <w:spacing w:before="200" w:after="0"/>
+    <w:rsid w:val="00A15F41"/>
+    <w:pPr>
+      <w:spacing w:before="300"/>
       <w:outlineLvl w:val="8"/>
     </w:pPr>
     <w:rPr>
-      <w:rFonts w:asciiTheme="majorHAnsi" w:eastAsiaTheme="majorEastAsia" w:hAnsiTheme="majorHAnsi" w:cstheme="majorBidi"/>
       <w:i/>
-      <w:iCs/>
-      <w:color w:val="404040" w:themeColor="text1" w:themeTint="BF"/>
-      <w:sz w:val="20"/>
-      <w:szCs w:val="20"/>
+      <w:caps/>
+      <w:spacing w:val="10"/>
+      <w:sz w:val="18"/>
+      <w:szCs w:val="18"/>
     </w:rPr>
   </w:style>
   <w:style w:type="character" w:default="1" w:styleId="DefaultParagraphFont">
@@ -1206,13 +1481,12 @@
     <w:basedOn w:val="DefaultParagraphFont"/>
     <w:link w:val="Caption"/>
     <w:uiPriority w:val="35"/>
-    <w:qFormat/>
     <w:rPr>
       <w:b/>
       <w:bCs/>
-      <w:color w:val="2FA3EE" w:themeColor="accent1"/>
-      <w:sz w:val="18"/>
-      <w:szCs w:val="18"/>
+      <w:color w:val="374C80" w:themeColor="accent1" w:themeShade="BF"/>
+      <w:sz w:val="16"/>
+      <w:szCs w:val="16"/>
     </w:rPr>
   </w:style>
   <w:style w:type="character" w:customStyle="1" w:styleId="VerbatimChar">
@@ -1223,7 +1497,7 @@
       <w:rFonts w:ascii="Consolas" w:hAnsi="Consolas"/>
       <w:b/>
       <w:bCs/>
-      <w:color w:val="2FA3EE" w:themeColor="accent1"/>
+      <w:color w:val="4A66AC" w:themeColor="accent1"/>
       <w:sz w:val="22"/>
       <w:szCs w:val="18"/>
     </w:rPr>
@@ -1231,11 +1505,10 @@
   <w:style w:type="character" w:customStyle="1" w:styleId="FootnoteCharacters">
     <w:name w:val="Footnote Characters"/>
     <w:basedOn w:val="CaptionChar"/>
-    <w:qFormat/>
     <w:rPr>
       <w:b/>
       <w:bCs/>
-      <w:color w:val="2FA3EE" w:themeColor="accent1"/>
+      <w:color w:val="4A66AC" w:themeColor="accent1"/>
       <w:sz w:val="18"/>
       <w:szCs w:val="18"/>
       <w:vertAlign w:val="superscript"/>
@@ -1246,7 +1519,7 @@
     <w:rPr>
       <w:b/>
       <w:bCs/>
-      <w:color w:val="2FA3EE" w:themeColor="accent1"/>
+      <w:color w:val="4A66AC" w:themeColor="accent1"/>
       <w:sz w:val="18"/>
       <w:szCs w:val="18"/>
       <w:vertAlign w:val="superscript"/>
@@ -1258,7 +1531,7 @@
     <w:rPr>
       <w:b/>
       <w:bCs/>
-      <w:color w:val="2FA3EE" w:themeColor="accent1"/>
+      <w:color w:val="4A66AC" w:themeColor="accent1"/>
       <w:sz w:val="18"/>
       <w:szCs w:val="18"/>
     </w:rPr>
@@ -1268,15 +1541,14 @@
     <w:basedOn w:val="DefaultParagraphFont"/>
     <w:link w:val="Heading1"/>
     <w:uiPriority w:val="9"/>
-    <w:qFormat/>
-    <w:rsid w:val="00B07AA7"/>
-    <w:rPr>
-      <w:rFonts w:asciiTheme="majorHAnsi" w:eastAsiaTheme="majorEastAsia" w:hAnsiTheme="majorHAnsi" w:cstheme="majorBidi"/>
+    <w:rsid w:val="00A15F41"/>
+    <w:rPr>
       <w:b/>
       <w:bCs/>
-      <w:color w:val="107DC5" w:themeColor="accent1" w:themeShade="BF"/>
-      <w:sz w:val="28"/>
-      <w:szCs w:val="28"/>
+      <w:caps/>
+      <w:color w:val="FFFFFF" w:themeColor="background1"/>
+      <w:spacing w:val="15"/>
+      <w:shd w:val="clear" w:color="auto" w:fill="4A66AC" w:themeFill="accent1"/>
     </w:rPr>
   </w:style>
   <w:style w:type="character" w:customStyle="1" w:styleId="Heading2Char">
@@ -1284,15 +1556,11 @@
     <w:basedOn w:val="DefaultParagraphFont"/>
     <w:link w:val="Heading2"/>
     <w:uiPriority w:val="9"/>
-    <w:qFormat/>
-    <w:rsid w:val="00B07AA7"/>
-    <w:rPr>
-      <w:rFonts w:asciiTheme="majorHAnsi" w:eastAsiaTheme="majorEastAsia" w:hAnsiTheme="majorHAnsi" w:cstheme="majorBidi"/>
-      <w:b/>
-      <w:bCs/>
-      <w:color w:val="2FA3EE" w:themeColor="accent1"/>
-      <w:sz w:val="26"/>
-      <w:szCs w:val="26"/>
+    <w:rsid w:val="00A15F41"/>
+    <w:rPr>
+      <w:caps/>
+      <w:spacing w:val="15"/>
+      <w:shd w:val="clear" w:color="auto" w:fill="D9DFEF" w:themeFill="accent1" w:themeFillTint="33"/>
     </w:rPr>
   </w:style>
   <w:style w:type="character" w:customStyle="1" w:styleId="Heading3Char">
@@ -1300,13 +1568,11 @@
     <w:basedOn w:val="DefaultParagraphFont"/>
     <w:link w:val="Heading3"/>
     <w:uiPriority w:val="9"/>
-    <w:qFormat/>
-    <w:rsid w:val="00B07AA7"/>
-    <w:rPr>
-      <w:rFonts w:asciiTheme="majorHAnsi" w:eastAsiaTheme="majorEastAsia" w:hAnsiTheme="majorHAnsi" w:cstheme="majorBidi"/>
-      <w:b/>
-      <w:bCs/>
-      <w:color w:val="2FA3EE" w:themeColor="accent1"/>
+    <w:rsid w:val="00A15F41"/>
+    <w:rPr>
+      <w:caps/>
+      <w:color w:val="243255" w:themeColor="accent1" w:themeShade="7F"/>
+      <w:spacing w:val="15"/>
     </w:rPr>
   </w:style>
   <w:style w:type="character" w:customStyle="1" w:styleId="Heading4Char">
@@ -1314,15 +1580,11 @@
     <w:basedOn w:val="DefaultParagraphFont"/>
     <w:link w:val="Heading4"/>
     <w:uiPriority w:val="9"/>
-    <w:qFormat/>
-    <w:rsid w:val="00B07AA7"/>
-    <w:rPr>
-      <w:rFonts w:asciiTheme="majorHAnsi" w:eastAsiaTheme="majorEastAsia" w:hAnsiTheme="majorHAnsi" w:cstheme="majorBidi"/>
-      <w:b/>
-      <w:bCs/>
-      <w:i/>
-      <w:iCs/>
-      <w:color w:val="2FA3EE" w:themeColor="accent1"/>
+    <w:rsid w:val="00A15F41"/>
+    <w:rPr>
+      <w:caps/>
+      <w:color w:val="374C80" w:themeColor="accent1" w:themeShade="BF"/>
+      <w:spacing w:val="10"/>
     </w:rPr>
   </w:style>
   <w:style w:type="character" w:customStyle="1" w:styleId="Heading5Char">
@@ -1330,11 +1592,11 @@
     <w:basedOn w:val="DefaultParagraphFont"/>
     <w:link w:val="Heading5"/>
     <w:uiPriority w:val="9"/>
-    <w:qFormat/>
-    <w:rsid w:val="00B07AA7"/>
-    <w:rPr>
-      <w:rFonts w:asciiTheme="majorHAnsi" w:eastAsiaTheme="majorEastAsia" w:hAnsiTheme="majorHAnsi" w:cstheme="majorBidi"/>
-      <w:color w:val="0A5382" w:themeColor="accent1" w:themeShade="7F"/>
+    <w:rsid w:val="00A15F41"/>
+    <w:rPr>
+      <w:caps/>
+      <w:color w:val="374C80" w:themeColor="accent1" w:themeShade="BF"/>
+      <w:spacing w:val="10"/>
     </w:rPr>
   </w:style>
   <w:style w:type="character" w:customStyle="1" w:styleId="Heading6Char">
@@ -1342,13 +1604,11 @@
     <w:basedOn w:val="DefaultParagraphFont"/>
     <w:link w:val="Heading6"/>
     <w:uiPriority w:val="9"/>
-    <w:qFormat/>
-    <w:rsid w:val="00B07AA7"/>
-    <w:rPr>
-      <w:rFonts w:asciiTheme="majorHAnsi" w:eastAsiaTheme="majorEastAsia" w:hAnsiTheme="majorHAnsi" w:cstheme="majorBidi"/>
-      <w:i/>
-      <w:iCs/>
-      <w:color w:val="0A5382" w:themeColor="accent1" w:themeShade="7F"/>
+    <w:rsid w:val="00A15F41"/>
+    <w:rPr>
+      <w:caps/>
+      <w:color w:val="374C80" w:themeColor="accent1" w:themeShade="BF"/>
+      <w:spacing w:val="10"/>
     </w:rPr>
   </w:style>
   <w:style w:type="character" w:customStyle="1" w:styleId="Heading7Char">
@@ -1356,13 +1616,11 @@
     <w:basedOn w:val="DefaultParagraphFont"/>
     <w:link w:val="Heading7"/>
     <w:uiPriority w:val="9"/>
-    <w:qFormat/>
-    <w:rsid w:val="00B07AA7"/>
-    <w:rPr>
-      <w:rFonts w:asciiTheme="majorHAnsi" w:eastAsiaTheme="majorEastAsia" w:hAnsiTheme="majorHAnsi" w:cstheme="majorBidi"/>
-      <w:i/>
-      <w:iCs/>
-      <w:color w:val="404040" w:themeColor="text1" w:themeTint="BF"/>
+    <w:rsid w:val="00A15F41"/>
+    <w:rPr>
+      <w:caps/>
+      <w:color w:val="374C80" w:themeColor="accent1" w:themeShade="BF"/>
+      <w:spacing w:val="10"/>
     </w:rPr>
   </w:style>
   <w:style w:type="character" w:customStyle="1" w:styleId="Heading8Char">
@@ -1370,13 +1628,12 @@
     <w:basedOn w:val="DefaultParagraphFont"/>
     <w:link w:val="Heading8"/>
     <w:uiPriority w:val="9"/>
-    <w:qFormat/>
-    <w:rsid w:val="00B07AA7"/>
-    <w:rPr>
-      <w:rFonts w:asciiTheme="majorHAnsi" w:eastAsiaTheme="majorEastAsia" w:hAnsiTheme="majorHAnsi" w:cstheme="majorBidi"/>
-      <w:color w:val="2FA3EE" w:themeColor="accent1"/>
-      <w:sz w:val="20"/>
-      <w:szCs w:val="20"/>
+    <w:rsid w:val="00A15F41"/>
+    <w:rPr>
+      <w:caps/>
+      <w:spacing w:val="10"/>
+      <w:sz w:val="18"/>
+      <w:szCs w:val="18"/>
     </w:rPr>
   </w:style>
   <w:style w:type="character" w:customStyle="1" w:styleId="Heading9Char">
@@ -1384,15 +1641,13 @@
     <w:basedOn w:val="DefaultParagraphFont"/>
     <w:link w:val="Heading9"/>
     <w:uiPriority w:val="9"/>
-    <w:qFormat/>
-    <w:rsid w:val="00B07AA7"/>
-    <w:rPr>
-      <w:rFonts w:asciiTheme="majorHAnsi" w:eastAsiaTheme="majorEastAsia" w:hAnsiTheme="majorHAnsi" w:cstheme="majorBidi"/>
+    <w:rsid w:val="00A15F41"/>
+    <w:rPr>
       <w:i/>
-      <w:iCs/>
-      <w:color w:val="404040" w:themeColor="text1" w:themeTint="BF"/>
-      <w:sz w:val="20"/>
-      <w:szCs w:val="20"/>
+      <w:caps/>
+      <w:spacing w:val="10"/>
+      <w:sz w:val="18"/>
+      <w:szCs w:val="18"/>
     </w:rPr>
   </w:style>
   <w:style w:type="character" w:customStyle="1" w:styleId="TitleChar">
@@ -1400,13 +1655,12 @@
     <w:basedOn w:val="DefaultParagraphFont"/>
     <w:link w:val="Title"/>
     <w:uiPriority w:val="10"/>
-    <w:qFormat/>
-    <w:rsid w:val="00B07AA7"/>
-    <w:rPr>
-      <w:rFonts w:asciiTheme="majorHAnsi" w:eastAsiaTheme="majorEastAsia" w:hAnsiTheme="majorHAnsi" w:cstheme="majorBidi"/>
-      <w:color w:val="273B54" w:themeColor="text2" w:themeShade="BF"/>
-      <w:spacing w:val="5"/>
-      <w:kern w:val="2"/>
+    <w:rsid w:val="00A15F41"/>
+    <w:rPr>
+      <w:caps/>
+      <w:color w:val="4A66AC" w:themeColor="accent1"/>
+      <w:spacing w:val="10"/>
+      <w:kern w:val="28"/>
       <w:sz w:val="52"/>
       <w:szCs w:val="52"/>
     </w:rPr>
@@ -1416,24 +1670,20 @@
     <w:basedOn w:val="DefaultParagraphFont"/>
     <w:link w:val="Subtitle"/>
     <w:uiPriority w:val="11"/>
-    <w:qFormat/>
-    <w:rsid w:val="00B07AA7"/>
-    <w:rPr>
-      <w:rFonts w:asciiTheme="majorHAnsi" w:eastAsiaTheme="majorEastAsia" w:hAnsiTheme="majorHAnsi" w:cstheme="majorBidi"/>
-      <w:i/>
-      <w:iCs/>
-      <w:color w:val="2FA3EE" w:themeColor="accent1"/>
-      <w:spacing w:val="15"/>
+    <w:rsid w:val="00A15F41"/>
+    <w:rPr>
+      <w:caps/>
+      <w:color w:val="595959" w:themeColor="text1" w:themeTint="A6"/>
+      <w:spacing w:val="10"/>
       <w:sz w:val="24"/>
       <w:szCs w:val="24"/>
     </w:rPr>
   </w:style>
   <w:style w:type="character" w:styleId="Strong">
     <w:name w:val="Strong"/>
-    <w:basedOn w:val="DefaultParagraphFont"/>
     <w:uiPriority w:val="22"/>
     <w:qFormat/>
-    <w:rsid w:val="00B07AA7"/>
+    <w:rsid w:val="00A15F41"/>
     <w:rPr>
       <w:b/>
       <w:bCs/>
@@ -1441,13 +1691,13 @@
   </w:style>
   <w:style w:type="character" w:styleId="Emphasis">
     <w:name w:val="Emphasis"/>
-    <w:basedOn w:val="DefaultParagraphFont"/>
     <w:uiPriority w:val="20"/>
     <w:qFormat/>
-    <w:rsid w:val="00B07AA7"/>
-    <w:rPr>
-      <w:i/>
-      <w:iCs/>
+    <w:rsid w:val="00A15F41"/>
+    <w:rPr>
+      <w:caps/>
+      <w:color w:val="243255" w:themeColor="accent1" w:themeShade="7F"/>
+      <w:spacing w:val="5"/>
     </w:rPr>
   </w:style>
   <w:style w:type="character" w:customStyle="1" w:styleId="NoSpacingChar">
@@ -1455,20 +1705,23 @@
     <w:basedOn w:val="DefaultParagraphFont"/>
     <w:link w:val="NoSpacing"/>
     <w:uiPriority w:val="1"/>
-    <w:qFormat/>
-    <w:rsid w:val="00B07AA7"/>
+    <w:rsid w:val="00A15F41"/>
+    <w:rPr>
+      <w:sz w:val="20"/>
+      <w:szCs w:val="20"/>
+    </w:rPr>
   </w:style>
   <w:style w:type="character" w:customStyle="1" w:styleId="QuoteChar">
     <w:name w:val="Quote Char"/>
     <w:basedOn w:val="DefaultParagraphFont"/>
     <w:link w:val="Quote"/>
     <w:uiPriority w:val="29"/>
-    <w:qFormat/>
-    <w:rsid w:val="00B07AA7"/>
+    <w:rsid w:val="00A15F41"/>
     <w:rPr>
       <w:i/>
       <w:iCs/>
-      <w:color w:val="000000" w:themeColor="text1"/>
+      <w:sz w:val="20"/>
+      <w:szCs w:val="20"/>
     </w:rPr>
   </w:style>
   <w:style w:type="character" w:customStyle="1" w:styleId="IntenseQuoteChar">
@@ -1476,85 +1729,79 @@
     <w:basedOn w:val="DefaultParagraphFont"/>
     <w:link w:val="IntenseQuote"/>
     <w:uiPriority w:val="30"/>
-    <w:qFormat/>
-    <w:rsid w:val="00B07AA7"/>
+    <w:rsid w:val="00A15F41"/>
+    <w:rPr>
+      <w:i/>
+      <w:iCs/>
+      <w:color w:val="4A66AC" w:themeColor="accent1"/>
+      <w:sz w:val="20"/>
+      <w:szCs w:val="20"/>
+    </w:rPr>
+  </w:style>
+  <w:style w:type="character" w:styleId="SubtleEmphasis">
+    <w:name w:val="Subtle Emphasis"/>
+    <w:uiPriority w:val="19"/>
+    <w:qFormat/>
+    <w:rsid w:val="00A15F41"/>
+    <w:rPr>
+      <w:i/>
+      <w:iCs/>
+      <w:color w:val="243255" w:themeColor="accent1" w:themeShade="7F"/>
+    </w:rPr>
+  </w:style>
+  <w:style w:type="character" w:styleId="IntenseEmphasis">
+    <w:name w:val="Intense Emphasis"/>
+    <w:uiPriority w:val="21"/>
+    <w:qFormat/>
+    <w:rsid w:val="00A15F41"/>
+    <w:rPr>
+      <w:b/>
+      <w:bCs/>
+      <w:caps/>
+      <w:color w:val="243255" w:themeColor="accent1" w:themeShade="7F"/>
+      <w:spacing w:val="10"/>
+    </w:rPr>
+  </w:style>
+  <w:style w:type="character" w:styleId="SubtleReference">
+    <w:name w:val="Subtle Reference"/>
+    <w:uiPriority w:val="31"/>
+    <w:qFormat/>
+    <w:rsid w:val="00A15F41"/>
+    <w:rPr>
+      <w:b/>
+      <w:bCs/>
+      <w:color w:val="4A66AC" w:themeColor="accent1"/>
+    </w:rPr>
+  </w:style>
+  <w:style w:type="character" w:styleId="IntenseReference">
+    <w:name w:val="Intense Reference"/>
+    <w:uiPriority w:val="32"/>
+    <w:qFormat/>
+    <w:rsid w:val="00A15F41"/>
     <w:rPr>
       <w:b/>
       <w:bCs/>
       <w:i/>
       <w:iCs/>
-      <w:color w:val="2FA3EE" w:themeColor="accent1"/>
-    </w:rPr>
-  </w:style>
-  <w:style w:type="character" w:styleId="SubtleEmphasis">
-    <w:name w:val="Subtle Emphasis"/>
-    <w:basedOn w:val="DefaultParagraphFont"/>
-    <w:uiPriority w:val="19"/>
-    <w:qFormat/>
-    <w:rsid w:val="00B07AA7"/>
-    <w:rPr>
-      <w:i/>
-      <w:iCs/>
-      <w:color w:val="808080" w:themeColor="text1" w:themeTint="7F"/>
-    </w:rPr>
-  </w:style>
-  <w:style w:type="character" w:styleId="IntenseEmphasis">
-    <w:name w:val="Intense Emphasis"/>
-    <w:basedOn w:val="DefaultParagraphFont"/>
-    <w:uiPriority w:val="21"/>
-    <w:qFormat/>
-    <w:rsid w:val="00B07AA7"/>
+      <w:caps/>
+      <w:color w:val="4A66AC" w:themeColor="accent1"/>
+    </w:rPr>
+  </w:style>
+  <w:style w:type="character" w:styleId="BookTitle">
+    <w:name w:val="Book Title"/>
+    <w:uiPriority w:val="33"/>
+    <w:qFormat/>
+    <w:rsid w:val="00A15F41"/>
     <w:rPr>
       <w:b/>
       <w:bCs/>
       <w:i/>
       <w:iCs/>
-      <w:color w:val="2FA3EE" w:themeColor="accent1"/>
-    </w:rPr>
-  </w:style>
-  <w:style w:type="character" w:styleId="SubtleReference">
-    <w:name w:val="Subtle Reference"/>
-    <w:basedOn w:val="DefaultParagraphFont"/>
-    <w:uiPriority w:val="31"/>
-    <w:qFormat/>
-    <w:rsid w:val="00B07AA7"/>
-    <w:rPr>
-      <w:smallCaps/>
-      <w:color w:val="4BCAAD" w:themeColor="accent2"/>
-      <w:u w:val="single"/>
-    </w:rPr>
-  </w:style>
-  <w:style w:type="character" w:styleId="IntenseReference">
-    <w:name w:val="Intense Reference"/>
-    <w:basedOn w:val="DefaultParagraphFont"/>
-    <w:uiPriority w:val="32"/>
-    <w:qFormat/>
-    <w:rsid w:val="00B07AA7"/>
-    <w:rPr>
-      <w:b/>
-      <w:bCs/>
-      <w:smallCaps/>
-      <w:color w:val="4BCAAD" w:themeColor="accent2"/>
-      <w:spacing w:val="5"/>
-      <w:u w:val="single"/>
-    </w:rPr>
-  </w:style>
-  <w:style w:type="character" w:styleId="BookTitle">
-    <w:name w:val="Book Title"/>
-    <w:basedOn w:val="DefaultParagraphFont"/>
-    <w:uiPriority w:val="33"/>
-    <w:qFormat/>
-    <w:rsid w:val="00B07AA7"/>
-    <w:rPr>
-      <w:b/>
-      <w:bCs/>
-      <w:smallCaps/>
-      <w:spacing w:val="5"/>
+      <w:spacing w:val="9"/>
     </w:rPr>
   </w:style>
   <w:style w:type="character" w:customStyle="1" w:styleId="ListLabel1">
     <w:name w:val="ListLabel 1"/>
-    <w:qFormat/>
   </w:style>
   <w:style w:type="character" w:customStyle="1" w:styleId="EndnoteAnchor">
     <w:name w:val="Endnote Anchor"/>
@@ -1564,20 +1811,17 @@
   </w:style>
   <w:style w:type="character" w:customStyle="1" w:styleId="EndnoteCharacters">
     <w:name w:val="Endnote Characters"/>
-    <w:qFormat/>
   </w:style>
   <w:style w:type="character" w:customStyle="1" w:styleId="ListLabel2">
     <w:name w:val="ListLabel 2"/>
-    <w:qFormat/>
   </w:style>
   <w:style w:type="paragraph" w:customStyle="1" w:styleId="Heading">
     <w:name w:val="Heading"/>
     <w:basedOn w:val="Normal"/>
     <w:next w:val="BodyText"/>
-    <w:qFormat/>
     <w:pPr>
       <w:keepNext/>
-      <w:spacing w:before="240" w:after="120"/>
+      <w:spacing w:before="240"/>
     </w:pPr>
     <w:rPr>
       <w:rFonts w:ascii="Liberation Sans" w:eastAsia="PingFang SC" w:hAnsi="Liberation Sans" w:cs="Arial Unicode MS"/>
@@ -1608,22 +1852,18 @@
     <w:uiPriority w:val="35"/>
     <w:unhideWhenUsed/>
     <w:qFormat/>
-    <w:rsid w:val="00B07AA7"/>
-    <w:pPr>
-      <w:spacing w:line="240" w:lineRule="auto"/>
-    </w:pPr>
+    <w:rsid w:val="00A15F41"/>
     <w:rPr>
       <w:b/>
       <w:bCs/>
-      <w:color w:val="2FA3EE" w:themeColor="accent1"/>
-      <w:sz w:val="18"/>
-      <w:szCs w:val="18"/>
+      <w:color w:val="374C80" w:themeColor="accent1" w:themeShade="BF"/>
+      <w:sz w:val="16"/>
+      <w:szCs w:val="16"/>
     </w:rPr>
   </w:style>
   <w:style w:type="paragraph" w:customStyle="1" w:styleId="Index">
     <w:name w:val="Index"/>
     <w:basedOn w:val="Normal"/>
-    <w:qFormat/>
     <w:pPr>
       <w:suppressLineNumbers/>
     </w:pPr>
@@ -1652,19 +1892,15 @@
     <w:link w:val="TitleChar"/>
     <w:uiPriority w:val="10"/>
     <w:qFormat/>
-    <w:rsid w:val="00B07AA7"/>
-    <w:pPr>
-      <w:pBdr>
-        <w:bottom w:val="single" w:sz="8" w:space="4" w:color="2FA3EE"/>
-      </w:pBdr>
-      <w:spacing w:after="300" w:line="240" w:lineRule="auto"/>
-      <w:contextualSpacing/>
-    </w:pPr>
-    <w:rPr>
-      <w:rFonts w:asciiTheme="majorHAnsi" w:eastAsiaTheme="majorEastAsia" w:hAnsiTheme="majorHAnsi" w:cstheme="majorBidi"/>
-      <w:color w:val="273B54" w:themeColor="text2" w:themeShade="BF"/>
-      <w:spacing w:val="5"/>
-      <w:kern w:val="2"/>
+    <w:rsid w:val="00A15F41"/>
+    <w:pPr>
+      <w:spacing w:before="720"/>
+    </w:pPr>
+    <w:rPr>
+      <w:caps/>
+      <w:color w:val="4A66AC" w:themeColor="accent1"/>
+      <w:spacing w:val="10"/>
+      <w:kern w:val="28"/>
       <w:sz w:val="52"/>
       <w:szCs w:val="52"/>
     </w:rPr>
@@ -1676,13 +1912,14 @@
     <w:link w:val="SubtitleChar"/>
     <w:uiPriority w:val="11"/>
     <w:qFormat/>
-    <w:rsid w:val="00B07AA7"/>
-    <w:rPr>
-      <w:rFonts w:asciiTheme="majorHAnsi" w:eastAsiaTheme="majorEastAsia" w:hAnsiTheme="majorHAnsi" w:cstheme="majorBidi"/>
-      <w:i/>
-      <w:iCs/>
-      <w:color w:val="2FA3EE" w:themeColor="accent1"/>
-      <w:spacing w:val="15"/>
+    <w:rsid w:val="00A15F41"/>
+    <w:pPr>
+      <w:spacing w:after="1000"/>
+    </w:pPr>
+    <w:rPr>
+      <w:caps/>
+      <w:color w:val="595959" w:themeColor="text1" w:themeTint="A6"/>
+      <w:spacing w:val="10"/>
       <w:sz w:val="24"/>
       <w:szCs w:val="24"/>
     </w:rPr>
@@ -1696,9 +1933,6 @@
       <w:keepLines/>
       <w:jc w:val="center"/>
     </w:pPr>
-    <w:rPr>
-      <w:sz w:val="22"/>
-    </w:rPr>
   </w:style>
   <w:style w:type="paragraph" w:styleId="Date">
     <w:name w:val="Date"/>
@@ -1709,9 +1943,6 @@
       <w:keepLines/>
       <w:jc w:val="center"/>
     </w:pPr>
-    <w:rPr>
-      <w:sz w:val="22"/>
-    </w:rPr>
   </w:style>
   <w:style w:type="paragraph" w:customStyle="1" w:styleId="Abstract">
     <w:name w:val="Abstract"/>
@@ -1723,15 +1954,10 @@
       <w:keepLines/>
       <w:spacing w:before="300" w:after="300"/>
     </w:pPr>
-    <w:rPr>
-      <w:sz w:val="20"/>
-      <w:szCs w:val="20"/>
-    </w:rPr>
   </w:style>
   <w:style w:type="paragraph" w:styleId="Bibliography">
     <w:name w:val="Bibliography"/>
     <w:basedOn w:val="Normal"/>
-    <w:qFormat/>
   </w:style>
   <w:style w:type="paragraph" w:styleId="BlockText">
     <w:name w:val="Block Text"/>
@@ -1746,8 +1972,6 @@
     <w:rPr>
       <w:rFonts w:asciiTheme="majorHAnsi" w:eastAsiaTheme="majorEastAsia" w:hAnsiTheme="majorHAnsi" w:cstheme="majorBidi"/>
       <w:bCs/>
-      <w:sz w:val="20"/>
-      <w:szCs w:val="20"/>
     </w:rPr>
   </w:style>
   <w:style w:type="paragraph" w:styleId="FootnoteText">
@@ -1765,7 +1989,6 @@
     <w:pPr>
       <w:keepNext/>
       <w:keepLines/>
-      <w:spacing w:after="0"/>
     </w:pPr>
     <w:rPr>
       <w:b/>
@@ -1792,12 +2015,10 @@
   <w:style w:type="paragraph" w:customStyle="1" w:styleId="Figure">
     <w:name w:val="Figure"/>
     <w:basedOn w:val="Normal"/>
-    <w:qFormat/>
   </w:style>
   <w:style w:type="paragraph" w:customStyle="1" w:styleId="CaptionedFigure">
     <w:name w:val="Captioned Figure"/>
     <w:basedOn w:val="Figure"/>
-    <w:qFormat/>
     <w:pPr>
       <w:keepNext/>
     </w:pPr>
@@ -1809,16 +2030,18 @@
     <w:uiPriority w:val="39"/>
     <w:unhideWhenUsed/>
     <w:qFormat/>
-    <w:rsid w:val="00B07AA7"/>
+    <w:rsid w:val="00A15F41"/>
+    <w:pPr>
+      <w:outlineLvl w:val="9"/>
+    </w:pPr>
   </w:style>
   <w:style w:type="paragraph" w:customStyle="1" w:styleId="PersonalName">
     <w:name w:val="Personal Name"/>
     <w:basedOn w:val="Title"/>
-    <w:qFormat/>
     <w:rsid w:val="00B07AA7"/>
     <w:rPr>
       <w:b/>
-      <w:caps/>
+      <w:caps w:val="0"/>
       <w:color w:val="000000"/>
       <w:sz w:val="28"/>
       <w:szCs w:val="28"/>
@@ -1826,20 +2049,18 @@
   </w:style>
   <w:style w:type="paragraph" w:styleId="NoSpacing">
     <w:name w:val="No Spacing"/>
+    <w:basedOn w:val="Normal"/>
     <w:link w:val="NoSpacingChar"/>
     <w:uiPriority w:val="1"/>
     <w:qFormat/>
-    <w:rsid w:val="00B07AA7"/>
-    <w:rPr>
-      <w:sz w:val="22"/>
-    </w:rPr>
+    <w:rsid w:val="00A15F41"/>
   </w:style>
   <w:style w:type="paragraph" w:styleId="ListParagraph">
     <w:name w:val="List Paragraph"/>
     <w:basedOn w:val="Normal"/>
     <w:uiPriority w:val="34"/>
     <w:qFormat/>
-    <w:rsid w:val="00B07AA7"/>
+    <w:rsid w:val="00A15F41"/>
     <w:pPr>
       <w:ind w:left="720"/>
       <w:contextualSpacing/>
@@ -1852,11 +2073,10 @@
     <w:link w:val="QuoteChar"/>
     <w:uiPriority w:val="29"/>
     <w:qFormat/>
-    <w:rsid w:val="00B07AA7"/>
+    <w:rsid w:val="00A15F41"/>
     <w:rPr>
       <w:i/>
       <w:iCs/>
-      <w:color w:val="000000" w:themeColor="text1"/>
     </w:rPr>
   </w:style>
   <w:style w:type="paragraph" w:styleId="IntenseQuote">
@@ -1866,20 +2086,19 @@
     <w:link w:val="IntenseQuoteChar"/>
     <w:uiPriority w:val="30"/>
     <w:qFormat/>
-    <w:rsid w:val="00B07AA7"/>
+    <w:rsid w:val="00A15F41"/>
     <w:pPr>
       <w:pBdr>
-        <w:bottom w:val="single" w:sz="4" w:space="4" w:color="2FA3EE"/>
+        <w:top w:val="single" w:sz="4" w:space="10" w:color="4A66AC" w:themeColor="accent1"/>
+        <w:left w:val="single" w:sz="4" w:space="10" w:color="4A66AC" w:themeColor="accent1"/>
       </w:pBdr>
-      <w:spacing w:before="200" w:after="280"/>
-      <w:ind w:left="936" w:right="936"/>
-    </w:pPr>
-    <w:rPr>
-      <w:b/>
-      <w:bCs/>
+      <w:ind w:left="1296" w:right="1152"/>
+      <w:jc w:val="both"/>
+    </w:pPr>
+    <w:rPr>
       <w:i/>
       <w:iCs/>
-      <w:color w:val="2FA3EE" w:themeColor="accent1"/>
+      <w:color w:val="4A66AC" w:themeColor="accent1"/>
     </w:rPr>
   </w:style>
   <w:style w:type="paragraph" w:styleId="Header">
@@ -1919,7 +2138,6 @@
         <w:tab w:val="center" w:pos="4680"/>
         <w:tab w:val="right" w:pos="9360"/>
       </w:tabs>
-      <w:spacing w:after="0" w:line="240" w:lineRule="auto"/>
     </w:pPr>
   </w:style>
   <w:style w:type="character" w:customStyle="1" w:styleId="FooterChar">
@@ -1935,9 +2153,9 @@
 </file>
 
 <file path=word/theme/theme1.xml><?xml version="1.0" encoding="utf-8"?>
-<a:theme xmlns:a="http://schemas.openxmlformats.org/drawingml/2006/main" name="Droplet">
+<a:theme xmlns:a="http://schemas.openxmlformats.org/drawingml/2006/main" name="Crop">
   <a:themeElements>
-    <a:clrScheme name="Droplet">
+    <a:clrScheme name="Blue Warm">
       <a:dk1>
         <a:sysClr val="windowText" lastClr="000000"/>
       </a:dk1>
@@ -1945,142 +2163,100 @@
         <a:sysClr val="window" lastClr="FFFFFF"/>
       </a:lt1>
       <a:dk2>
-        <a:srgbClr val="355071"/>
+        <a:srgbClr val="242852"/>
       </a:dk2>
       <a:lt2>
-        <a:srgbClr val="AABED7"/>
+        <a:srgbClr val="ACCBF9"/>
       </a:lt2>
       <a:accent1>
-        <a:srgbClr val="2FA3EE"/>
+        <a:srgbClr val="4A66AC"/>
       </a:accent1>
       <a:accent2>
-        <a:srgbClr val="4BCAAD"/>
+        <a:srgbClr val="629DD1"/>
       </a:accent2>
       <a:accent3>
-        <a:srgbClr val="86C157"/>
+        <a:srgbClr val="297FD5"/>
       </a:accent3>
       <a:accent4>
-        <a:srgbClr val="D99C3F"/>
+        <a:srgbClr val="7F8FA9"/>
       </a:accent4>
       <a:accent5>
-        <a:srgbClr val="CE6633"/>
+        <a:srgbClr val="5AA2AE"/>
       </a:accent5>
       <a:accent6>
-        <a:srgbClr val="A35DD1"/>
+        <a:srgbClr val="9D90A0"/>
       </a:accent6>
       <a:hlink>
-        <a:srgbClr val="56BCFE"/>
+        <a:srgbClr val="9454C3"/>
       </a:hlink>
       <a:folHlink>
-        <a:srgbClr val="97C5E3"/>
+        <a:srgbClr val="3EBBF0"/>
       </a:folHlink>
     </a:clrScheme>
-    <a:fontScheme name="Droplet">
+    <a:fontScheme name="Crop">
       <a:majorFont>
-        <a:latin typeface="Tw Cen MT" panose="020B0602020104020603"/>
+        <a:latin typeface="Franklin Gothic Book" panose="020B0503020102020204"/>
         <a:ea typeface=""/>
         <a:cs typeface=""/>
-        <a:font script="Jpan" typeface="ＭＳ Ｐゴシック"/>
-        <a:font script="Hang" typeface="맑은 고딕"/>
-        <a:font script="Hans" typeface="宋体"/>
-        <a:font script="Hant" typeface="新細明體"/>
-        <a:font script="Arab" typeface="Times New Roman"/>
-        <a:font script="Hebr" typeface="Times New Roman"/>
-        <a:font script="Thai" typeface="Angsana New"/>
-        <a:font script="Ethi" typeface="Nyala"/>
-        <a:font script="Beng" typeface="Vrinda"/>
-        <a:font script="Gujr" typeface="Shruti"/>
-        <a:font script="Khmr" typeface="MoolBoran"/>
-        <a:font script="Knda" typeface="Tunga"/>
-        <a:font script="Guru" typeface="Raavi"/>
-        <a:font script="Cans" typeface="Euphemia"/>
-        <a:font script="Cher" typeface="Plantagenet Cherokee"/>
-        <a:font script="Yiii" typeface="Microsoft Yi Baiti"/>
-        <a:font script="Tibt" typeface="Microsoft Himalaya"/>
-        <a:font script="Thaa" typeface="MV Boli"/>
-        <a:font script="Deva" typeface="Mangal"/>
-        <a:font script="Telu" typeface="Gautami"/>
-        <a:font script="Taml" typeface="Latha"/>
-        <a:font script="Syrc" typeface="Estrangelo Edessa"/>
-        <a:font script="Orya" typeface="Kalinga"/>
-        <a:font script="Mlym" typeface="Kartika"/>
-        <a:font script="Laoo" typeface="DokChampa"/>
-        <a:font script="Sinh" typeface="Iskoola Pota"/>
-        <a:font script="Mong" typeface="Mongolian Baiti"/>
-        <a:font script="Viet" typeface="Times New Roman"/>
-        <a:font script="Uigh" typeface="Microsoft Uighur"/>
-        <a:font script="Geor" typeface="Sylfaen"/>
       </a:majorFont>
       <a:minorFont>
-        <a:latin typeface="Tw Cen MT" panose="020B0602020104020603"/>
+        <a:latin typeface="Franklin Gothic Book" panose="020B0503020102020204"/>
         <a:ea typeface=""/>
         <a:cs typeface=""/>
-        <a:font script="Jpan" typeface="ＭＳ Ｐゴシック"/>
-        <a:font script="Hang" typeface="맑은 고딕"/>
-        <a:font script="Hans" typeface="宋体"/>
-        <a:font script="Hant" typeface="新細明體"/>
-        <a:font script="Arab" typeface="Arial"/>
-        <a:font script="Hebr" typeface="Arial"/>
-        <a:font script="Thai" typeface="Cordia New"/>
-        <a:font script="Ethi" typeface="Nyala"/>
-        <a:font script="Beng" typeface="Vrinda"/>
-        <a:font script="Gujr" typeface="Shruti"/>
-        <a:font script="Khmr" typeface="DaunPenh"/>
-        <a:font script="Knda" typeface="Tunga"/>
-        <a:font script="Guru" typeface="Raavi"/>
-        <a:font script="Cans" typeface="Euphemia"/>
-        <a:font script="Cher" typeface="Plantagenet Cherokee"/>
-        <a:font script="Yiii" typeface="Microsoft Yi Baiti"/>
-        <a:font script="Tibt" typeface="Microsoft Himalaya"/>
-        <a:font script="Thaa" typeface="MV Boli"/>
-        <a:font script="Deva" typeface="Mangal"/>
-        <a:font script="Telu" typeface="Gautami"/>
-        <a:font script="Taml" typeface="Latha"/>
-        <a:font script="Syrc" typeface="Estrangelo Edessa"/>
-        <a:font script="Orya" typeface="Kalinga"/>
-        <a:font script="Mlym" typeface="Kartika"/>
-        <a:font script="Laoo" typeface="DokChampa"/>
-        <a:font script="Sinh" typeface="Iskoola Pota"/>
-        <a:font script="Mong" typeface="Mongolian Baiti"/>
-        <a:font script="Viet" typeface="Arial"/>
-        <a:font script="Uigh" typeface="Microsoft Uighur"/>
-        <a:font script="Geor" typeface="Sylfaen"/>
       </a:minorFont>
     </a:fontScheme>
-    <a:fmtScheme name="Droplet">
+    <a:fmtScheme name="Crop">
       <a:fillStyleLst>
         <a:solidFill>
           <a:schemeClr val="phClr"/>
-        </a:solidFill>
-        <a:solidFill>
-          <a:schemeClr val="phClr">
-            <a:tint val="69000"/>
-            <a:satMod val="105000"/>
-            <a:lumMod val="110000"/>
-          </a:schemeClr>
         </a:solidFill>
         <a:gradFill rotWithShape="1">
           <a:gsLst>
             <a:gs pos="0">
               <a:schemeClr val="phClr">
-                <a:tint val="94000"/>
-                <a:satMod val="100000"/>
-                <a:lumMod val="108000"/>
+                <a:tint val="67000"/>
+                <a:satMod val="105000"/>
+                <a:lumMod val="110000"/>
               </a:schemeClr>
             </a:gs>
             <a:gs pos="50000">
               <a:schemeClr val="phClr">
-                <a:tint val="98000"/>
+                <a:tint val="73000"/>
+                <a:satMod val="103000"/>
+                <a:lumMod val="105000"/>
+              </a:schemeClr>
+            </a:gs>
+            <a:gs pos="100000">
+              <a:schemeClr val="phClr">
+                <a:tint val="81000"/>
+                <a:satMod val="109000"/>
+                <a:lumMod val="105000"/>
+              </a:schemeClr>
+            </a:gs>
+          </a:gsLst>
+          <a:lin ang="5400000" scaled="0"/>
+        </a:gradFill>
+        <a:gradFill rotWithShape="1">
+          <a:gsLst>
+            <a:gs pos="0">
+              <a:schemeClr val="phClr">
+                <a:tint val="94000"/>
+                <a:satMod val="103000"/>
+                <a:lumMod val="102000"/>
+              </a:schemeClr>
+            </a:gs>
+            <a:gs pos="50000">
+              <a:schemeClr val="phClr">
                 <a:shade val="100000"/>
-                <a:satMod val="100000"/>
+                <a:satMod val="110000"/>
                 <a:lumMod val="100000"/>
               </a:schemeClr>
             </a:gs>
             <a:gs pos="100000">
               <a:schemeClr val="phClr">
-                <a:shade val="72000"/>
+                <a:shade val="78000"/>
                 <a:satMod val="120000"/>
-                <a:lumMod val="100000"/>
+                <a:lumMod val="99000"/>
               </a:schemeClr>
             </a:gs>
           </a:gsLst>
@@ -2088,21 +2264,19 @@
         </a:gradFill>
       </a:fillStyleLst>
       <a:lnStyleLst>
-        <a:ln w="9525" cap="flat" cmpd="sng" algn="ctr">
-          <a:solidFill>
-            <a:schemeClr val="phClr">
-              <a:shade val="60000"/>
-            </a:schemeClr>
-          </a:solidFill>
-          <a:prstDash val="solid"/>
-        </a:ln>
-        <a:ln w="15875" cap="flat" cmpd="sng" algn="ctr">
+        <a:ln w="6350" cap="flat" cmpd="sng" algn="in">
           <a:solidFill>
             <a:schemeClr val="phClr"/>
           </a:solidFill>
           <a:prstDash val="solid"/>
         </a:ln>
-        <a:ln w="22225" cap="flat" cmpd="sng" algn="ctr">
+        <a:ln w="34925" cap="flat" cmpd="sng" algn="in">
+          <a:solidFill>
+            <a:schemeClr val="phClr"/>
+          </a:solidFill>
+          <a:prstDash val="solid"/>
+        </a:ln>
+        <a:ln w="19050" cap="flat" cmpd="sng" algn="in">
           <a:solidFill>
             <a:schemeClr val="phClr"/>
           </a:solidFill>
@@ -2114,72 +2288,50 @@
           <a:effectLst/>
         </a:effectStyle>
         <a:effectStyle>
+          <a:effectLst/>
+        </a:effectStyle>
+        <a:effectStyle>
           <a:effectLst>
-            <a:outerShdw blurRad="50800" dist="25400" dir="5400000" rotWithShape="0">
+            <a:outerShdw blurRad="57150" dist="19050" dir="5400000" algn="ctr" rotWithShape="0">
               <a:srgbClr val="000000">
-                <a:alpha val="28000"/>
+                <a:alpha val="35000"/>
               </a:srgbClr>
             </a:outerShdw>
           </a:effectLst>
-        </a:effectStyle>
-        <a:effectStyle>
-          <a:effectLst>
-            <a:outerShdw blurRad="63500" dist="25400" dir="5400000" algn="ctr" rotWithShape="0">
-              <a:srgbClr val="000000">
-                <a:alpha val="69000"/>
-              </a:srgbClr>
-            </a:outerShdw>
-          </a:effectLst>
-          <a:scene3d>
-            <a:camera prst="orthographicFront">
-              <a:rot lat="0" lon="0" rev="0"/>
-            </a:camera>
-            <a:lightRig rig="balanced" dir="t">
-              <a:rot lat="0" lon="0" rev="1200000"/>
-            </a:lightRig>
-          </a:scene3d>
-          <a:sp3d prstMaterial="plastic">
-            <a:bevelT w="25400" h="25400"/>
-          </a:sp3d>
         </a:effectStyle>
       </a:effectStyleLst>
       <a:bgFillStyleLst>
         <a:solidFill>
           <a:schemeClr val="phClr"/>
         </a:solidFill>
+        <a:solidFill>
+          <a:schemeClr val="phClr">
+            <a:tint val="95000"/>
+            <a:satMod val="170000"/>
+          </a:schemeClr>
+        </a:solidFill>
         <a:gradFill rotWithShape="1">
           <a:gsLst>
             <a:gs pos="0">
               <a:schemeClr val="phClr">
-                <a:tint val="90000"/>
-                <a:lumMod val="110000"/>
+                <a:tint val="93000"/>
+                <a:shade val="98000"/>
+                <a:satMod val="150000"/>
+                <a:lumMod val="102000"/>
+              </a:schemeClr>
+            </a:gs>
+            <a:gs pos="50000">
+              <a:schemeClr val="phClr">
+                <a:tint val="98000"/>
+                <a:shade val="90000"/>
+                <a:satMod val="130000"/>
+                <a:lumMod val="103000"/>
               </a:schemeClr>
             </a:gs>
             <a:gs pos="100000">
               <a:schemeClr val="phClr">
-                <a:shade val="64000"/>
-                <a:lumMod val="88000"/>
-              </a:schemeClr>
-            </a:gs>
-          </a:gsLst>
-          <a:lin ang="5400000" scaled="0"/>
-        </a:gradFill>
-        <a:gradFill rotWithShape="1">
-          <a:gsLst>
-            <a:gs pos="0">
-              <a:schemeClr val="phClr">
-                <a:tint val="84000"/>
-                <a:shade val="100000"/>
-                <a:hueMod val="130000"/>
-                <a:satMod val="150000"/>
-                <a:lumMod val="112000"/>
-              </a:schemeClr>
-            </a:gs>
-            <a:gs pos="100000">
-              <a:schemeClr val="phClr">
-                <a:shade val="92000"/>
-                <a:satMod val="140000"/>
-                <a:lumMod val="110000"/>
+                <a:shade val="63000"/>
+                <a:satMod val="120000"/>
               </a:schemeClr>
             </a:gs>
           </a:gsLst>
@@ -2192,8 +2344,20 @@
   <a:extraClrSchemeLst/>
   <a:extLst>
     <a:ext uri="{05A4C25C-085E-4340-85A3-A5531E510DB2}">
-      <thm15:themeFamily xmlns:thm15="http://schemas.microsoft.com/office/thememl/2012/main" name="Droplet" id="{8984A317-299A-4E50-B45D-BFC9EDE2337A}" vid="{A633B6A3-9E7F-4C10-9C98-2517A3134361}"/>
+      <thm15:themeFamily xmlns:thm15="http://schemas.microsoft.com/office/thememl/2012/main" name="Crop" id="{EC9488ED-E761-4D60-9AC4-764D1FE2C171}" vid="{CE19780C-D67D-4C13-9DE9-A52BC3BA51B4}"/>
     </a:ext>
   </a:extLst>
 </a:theme>
+</file>
+
+<file path=customXml/item1.xml><?xml version="1.0" encoding="utf-8"?>
+<b:Sources xmlns:b="http://schemas.openxmlformats.org/officeDocument/2006/bibliography" xmlns="http://schemas.openxmlformats.org/officeDocument/2006/bibliography" SelectedStyle="/APASixthEditionOfficeOnline.xsl" StyleName="APA" Version="6"/>
+</file>
+
+<file path=customXml/itemProps1.xml><?xml version="1.0" encoding="utf-8"?>
+<ds:datastoreItem xmlns:ds="http://schemas.openxmlformats.org/officeDocument/2006/customXml" ds:itemID="{A99CC03A-D223-CA44-BE59-10BA862E0E3C}">
+  <ds:schemaRefs>
+    <ds:schemaRef ds:uri="http://schemas.openxmlformats.org/officeDocument/2006/bibliography"/>
+  </ds:schemaRefs>
+</ds:datastoreItem>
 </file>
</xml_diff>